<commit_message>
Update : Made program more reasonable
</commit_message>
<xml_diff>
--- a/data/STFO.docx
+++ b/data/STFO.docx
@@ -6,7 +6,7 @@
       <w:tblPr>
         <w:tblStyle w:val="TableGrid"/>
         <w:tblpPr w:leftFromText="141" w:rightFromText="141" w:vertAnchor="text" w:horzAnchor="margin" w:tblpY="1099"/>
-        <w:tblW w:w="15710" w:type="dxa"/>
+        <w:tblW w:w="15780" w:type="dxa"/>
         <w:tblBorders>
           <w:top w:val="double" w:sz="4" w:space="0" w:color="auto"/>
           <w:left w:val="double" w:sz="4" w:space="0" w:color="auto"/>
@@ -17,21 +17,21 @@
         <w:tblLook w:val="04A0" w:firstRow="1" w:lastRow="0" w:firstColumn="1" w:lastColumn="0" w:noHBand="0" w:noVBand="1"/>
       </w:tblPr>
       <w:tblGrid>
-        <w:gridCol w:w="2244"/>
-        <w:gridCol w:w="2244"/>
-        <w:gridCol w:w="2244"/>
-        <w:gridCol w:w="2245"/>
-        <w:gridCol w:w="2244"/>
-        <w:gridCol w:w="2244"/>
-        <w:gridCol w:w="2245"/>
+        <w:gridCol w:w="2254"/>
+        <w:gridCol w:w="2254"/>
+        <w:gridCol w:w="2254"/>
+        <w:gridCol w:w="2255"/>
+        <w:gridCol w:w="2254"/>
+        <w:gridCol w:w="2254"/>
+        <w:gridCol w:w="2255"/>
       </w:tblGrid>
       <w:tr>
         <w:trPr>
-          <w:trHeight w:val="1037"/>
+          <w:trHeight w:val="1404"/>
         </w:trPr>
         <w:tc>
           <w:tcPr>
-            <w:tcW w:w="2244" w:type="dxa"/>
+            <w:tcW w:w="2254" w:type="dxa"/>
             <w:shd w:val="clear" w:color="auto" w:fill="D9D9D9" w:themeFill="background1" w:themeFillShade="D9"/>
             <w:vAlign w:val="center"/>
           </w:tcPr>
@@ -56,7 +56,7 @@
         </w:tc>
         <w:tc>
           <w:tcPr>
-            <w:tcW w:w="2244" w:type="dxa"/>
+            <w:tcW w:w="2254" w:type="dxa"/>
             <w:shd w:val="clear" w:color="auto" w:fill="D9D9D9" w:themeFill="background1" w:themeFillShade="D9"/>
             <w:vAlign w:val="center"/>
           </w:tcPr>
@@ -81,7 +81,7 @@
         </w:tc>
         <w:tc>
           <w:tcPr>
-            <w:tcW w:w="2244" w:type="dxa"/>
+            <w:tcW w:w="2254" w:type="dxa"/>
             <w:shd w:val="clear" w:color="auto" w:fill="D9D9D9" w:themeFill="background1" w:themeFillShade="D9"/>
             <w:vAlign w:val="center"/>
           </w:tcPr>
@@ -106,7 +106,7 @@
         </w:tc>
         <w:tc>
           <w:tcPr>
-            <w:tcW w:w="2245" w:type="dxa"/>
+            <w:tcW w:w="2255" w:type="dxa"/>
             <w:shd w:val="clear" w:color="auto" w:fill="D9D9D9" w:themeFill="background1" w:themeFillShade="D9"/>
             <w:vAlign w:val="center"/>
           </w:tcPr>
@@ -131,7 +131,7 @@
         </w:tc>
         <w:tc>
           <w:tcPr>
-            <w:tcW w:w="2244" w:type="dxa"/>
+            <w:tcW w:w="2254" w:type="dxa"/>
             <w:shd w:val="clear" w:color="auto" w:fill="D9D9D9" w:themeFill="background1" w:themeFillShade="D9"/>
             <w:vAlign w:val="center"/>
           </w:tcPr>
@@ -156,7 +156,7 @@
         </w:tc>
         <w:tc>
           <w:tcPr>
-            <w:tcW w:w="2244" w:type="dxa"/>
+            <w:tcW w:w="2254" w:type="dxa"/>
             <w:shd w:val="clear" w:color="auto" w:fill="D9D9D9" w:themeFill="background1" w:themeFillShade="D9"/>
             <w:vAlign w:val="center"/>
           </w:tcPr>
@@ -181,7 +181,7 @@
         </w:tc>
         <w:tc>
           <w:tcPr>
-            <w:tcW w:w="2245" w:type="dxa"/>
+            <w:tcW w:w="2255" w:type="dxa"/>
             <w:shd w:val="clear" w:color="auto" w:fill="D9D9D9" w:themeFill="background1" w:themeFillShade="D9"/>
             <w:vAlign w:val="center"/>
           </w:tcPr>
@@ -207,11 +207,11 @@
       </w:tr>
       <w:tr>
         <w:trPr>
-          <w:trHeight w:val="1037"/>
+          <w:trHeight w:val="1404"/>
         </w:trPr>
         <w:tc>
           <w:tcPr>
-            <w:tcW w:w="2244" w:type="dxa"/>
+            <w:tcW w:w="2254" w:type="dxa"/>
             <w:vAlign w:val="center"/>
           </w:tcPr>
           <w:p>
@@ -235,7 +235,7 @@
         </w:tc>
         <w:tc>
           <w:tcPr>
-            <w:tcW w:w="2244" w:type="dxa"/>
+            <w:tcW w:w="2254" w:type="dxa"/>
             <w:vAlign w:val="center"/>
           </w:tcPr>
           <w:p>
@@ -259,31 +259,31 @@
         </w:tc>
         <w:tc>
           <w:tcPr>
-            <w:tcW w:w="2244" w:type="dxa"/>
-            <w:vAlign w:val="center"/>
-          </w:tcPr>
-          <w:p>
-            <w:pPr>
-              <w:jc w:val="center"/>
-              <w:rPr>
-                <w:rFonts w:asciiTheme="majorHAnsi" w:hAnsiTheme="majorHAnsi"/>
-                <w:sz w:val="36"/>
-                <w:szCs w:val="36"/>
-              </w:rPr>
-            </w:pPr>
-            <w:r>
-              <w:rPr>
-                <w:rFonts w:asciiTheme="majorHAnsi" w:hAnsiTheme="majorHAnsi"/>
-                <w:sz w:val="36"/>
-                <w:szCs w:val="36"/>
-              </w:rPr>
-              <w:t>NY MATHS</w:t>
-            </w:r>
-          </w:p>
-        </w:tc>
-        <w:tc>
-          <w:tcPr>
-            <w:tcW w:w="2245" w:type="dxa"/>
+            <w:tcW w:w="2254" w:type="dxa"/>
+            <w:vAlign w:val="center"/>
+          </w:tcPr>
+          <w:p>
+            <w:pPr>
+              <w:jc w:val="center"/>
+              <w:rPr>
+                <w:rFonts w:asciiTheme="majorHAnsi" w:hAnsiTheme="majorHAnsi"/>
+                <w:sz w:val="36"/>
+                <w:szCs w:val="36"/>
+              </w:rPr>
+            </w:pPr>
+            <w:r>
+              <w:rPr>
+                <w:rFonts w:asciiTheme="majorHAnsi" w:hAnsiTheme="majorHAnsi"/>
+                <w:sz w:val="36"/>
+                <w:szCs w:val="36"/>
+              </w:rPr>
+              <w:t>COMBI</w:t>
+            </w:r>
+          </w:p>
+        </w:tc>
+        <w:tc>
+          <w:tcPr>
+            <w:tcW w:w="2255" w:type="dxa"/>
             <w:vAlign w:val="center"/>
           </w:tcPr>
           <w:p>
@@ -307,7 +307,7 @@
         </w:tc>
         <w:tc>
           <w:tcPr>
-            <w:tcW w:w="2244" w:type="dxa"/>
+            <w:tcW w:w="2254" w:type="dxa"/>
             <w:vAlign w:val="center"/>
           </w:tcPr>
           <w:p>
@@ -331,31 +331,31 @@
         </w:tc>
         <w:tc>
           <w:tcPr>
-            <w:tcW w:w="2244" w:type="dxa"/>
-            <w:vAlign w:val="center"/>
-          </w:tcPr>
-          <w:p>
-            <w:pPr>
-              <w:jc w:val="center"/>
-              <w:rPr>
-                <w:rFonts w:asciiTheme="majorHAnsi" w:hAnsiTheme="majorHAnsi"/>
-                <w:sz w:val="36"/>
-                <w:szCs w:val="36"/>
-              </w:rPr>
-            </w:pPr>
-            <w:r>
-              <w:rPr>
-                <w:rFonts w:asciiTheme="majorHAnsi" w:hAnsiTheme="majorHAnsi"/>
-                <w:sz w:val="36"/>
-                <w:szCs w:val="36"/>
-              </w:rPr>
-              <w:t>FE</w:t>
-            </w:r>
-          </w:p>
-        </w:tc>
-        <w:tc>
-          <w:tcPr>
-            <w:tcW w:w="2245" w:type="dxa"/>
+            <w:tcW w:w="2254" w:type="dxa"/>
+            <w:vAlign w:val="center"/>
+          </w:tcPr>
+          <w:p>
+            <w:pPr>
+              <w:jc w:val="center"/>
+              <w:rPr>
+                <w:rFonts w:asciiTheme="majorHAnsi" w:hAnsiTheme="majorHAnsi"/>
+                <w:sz w:val="36"/>
+                <w:szCs w:val="36"/>
+              </w:rPr>
+            </w:pPr>
+            <w:r>
+              <w:rPr>
+                <w:rFonts w:asciiTheme="majorHAnsi" w:hAnsiTheme="majorHAnsi"/>
+                <w:sz w:val="32"/>
+                <w:szCs w:val="32"/>
+              </w:rPr>
+              <w:t>GRAPHS</w:t>
+            </w:r>
+          </w:p>
+        </w:tc>
+        <w:tc>
+          <w:tcPr>
+            <w:tcW w:w="2255" w:type="dxa"/>
             <w:vAlign w:val="center"/>
           </w:tcPr>
           <w:p>
@@ -380,11 +380,11 @@
       </w:tr>
       <w:tr>
         <w:trPr>
-          <w:trHeight w:val="1037"/>
+          <w:trHeight w:val="1404"/>
         </w:trPr>
         <w:tc>
           <w:tcPr>
-            <w:tcW w:w="2244" w:type="dxa"/>
+            <w:tcW w:w="2254" w:type="dxa"/>
             <w:vAlign w:val="center"/>
           </w:tcPr>
           <w:p>
@@ -408,7 +408,7 @@
         </w:tc>
         <w:tc>
           <w:tcPr>
-            <w:tcW w:w="2244" w:type="dxa"/>
+            <w:tcW w:w="2254" w:type="dxa"/>
             <w:vAlign w:val="center"/>
           </w:tcPr>
           <w:p>
@@ -432,31 +432,31 @@
         </w:tc>
         <w:tc>
           <w:tcPr>
-            <w:tcW w:w="2244" w:type="dxa"/>
-            <w:vAlign w:val="center"/>
-          </w:tcPr>
-          <w:p>
-            <w:pPr>
-              <w:jc w:val="center"/>
-              <w:rPr>
-                <w:rFonts w:asciiTheme="majorHAnsi" w:hAnsiTheme="majorHAnsi"/>
-                <w:sz w:val="36"/>
-                <w:szCs w:val="36"/>
-              </w:rPr>
-            </w:pPr>
-            <w:r>
-              <w:rPr>
-                <w:rFonts w:asciiTheme="majorHAnsi" w:hAnsiTheme="majorHAnsi"/>
-                <w:sz w:val="36"/>
-                <w:szCs w:val="36"/>
-              </w:rPr>
-              <w:t>SEGTREE</w:t>
-            </w:r>
-          </w:p>
-        </w:tc>
-        <w:tc>
-          <w:tcPr>
-            <w:tcW w:w="2245" w:type="dxa"/>
+            <w:tcW w:w="2254" w:type="dxa"/>
+            <w:vAlign w:val="center"/>
+          </w:tcPr>
+          <w:p>
+            <w:pPr>
+              <w:jc w:val="center"/>
+              <w:rPr>
+                <w:rFonts w:asciiTheme="majorHAnsi" w:hAnsiTheme="majorHAnsi"/>
+                <w:sz w:val="36"/>
+                <w:szCs w:val="36"/>
+              </w:rPr>
+            </w:pPr>
+            <w:r>
+              <w:rPr>
+                <w:rFonts w:asciiTheme="majorHAnsi" w:hAnsiTheme="majorHAnsi"/>
+                <w:sz w:val="36"/>
+                <w:szCs w:val="36"/>
+              </w:rPr>
+              <w:t>FE</w:t>
+            </w:r>
+          </w:p>
+        </w:tc>
+        <w:tc>
+          <w:tcPr>
+            <w:tcW w:w="2255" w:type="dxa"/>
             <w:vAlign w:val="center"/>
           </w:tcPr>
           <w:p>
@@ -480,7 +480,7 @@
         </w:tc>
         <w:tc>
           <w:tcPr>
-            <w:tcW w:w="2244" w:type="dxa"/>
+            <w:tcW w:w="2254" w:type="dxa"/>
             <w:vAlign w:val="center"/>
           </w:tcPr>
           <w:p>
@@ -504,31 +504,31 @@
         </w:tc>
         <w:tc>
           <w:tcPr>
-            <w:tcW w:w="2244" w:type="dxa"/>
-            <w:vAlign w:val="center"/>
-          </w:tcPr>
-          <w:p>
-            <w:pPr>
-              <w:jc w:val="center"/>
-              <w:rPr>
-                <w:rFonts w:asciiTheme="majorHAnsi" w:hAnsiTheme="majorHAnsi"/>
-                <w:sz w:val="36"/>
-                <w:szCs w:val="36"/>
-              </w:rPr>
-            </w:pPr>
-            <w:r>
-              <w:rPr>
-                <w:rFonts w:asciiTheme="majorHAnsi" w:hAnsiTheme="majorHAnsi"/>
-                <w:sz w:val="36"/>
-                <w:szCs w:val="36"/>
-              </w:rPr>
-              <w:t>GEO</w:t>
-            </w:r>
-          </w:p>
-        </w:tc>
-        <w:tc>
-          <w:tcPr>
-            <w:tcW w:w="2245" w:type="dxa"/>
+            <w:tcW w:w="2254" w:type="dxa"/>
+            <w:vAlign w:val="center"/>
+          </w:tcPr>
+          <w:p>
+            <w:pPr>
+              <w:jc w:val="center"/>
+              <w:rPr>
+                <w:rFonts w:asciiTheme="majorHAnsi" w:hAnsiTheme="majorHAnsi"/>
+                <w:sz w:val="36"/>
+                <w:szCs w:val="36"/>
+              </w:rPr>
+            </w:pPr>
+            <w:r>
+              <w:rPr>
+                <w:rFonts w:asciiTheme="majorHAnsi" w:hAnsiTheme="majorHAnsi"/>
+                <w:sz w:val="36"/>
+                <w:szCs w:val="36"/>
+              </w:rPr>
+              <w:t>ARABIC</w:t>
+            </w:r>
+          </w:p>
+        </w:tc>
+        <w:tc>
+          <w:tcPr>
+            <w:tcW w:w="2255" w:type="dxa"/>
             <w:vAlign w:val="center"/>
           </w:tcPr>
           <w:p>
@@ -553,11 +553,11 @@
       </w:tr>
       <w:tr>
         <w:trPr>
-          <w:trHeight w:val="1037"/>
+          <w:trHeight w:val="1404"/>
         </w:trPr>
         <w:tc>
           <w:tcPr>
-            <w:tcW w:w="2244" w:type="dxa"/>
+            <w:tcW w:w="2254" w:type="dxa"/>
             <w:vAlign w:val="center"/>
           </w:tcPr>
           <w:p>
@@ -581,31 +581,31 @@
         </w:tc>
         <w:tc>
           <w:tcPr>
-            <w:tcW w:w="2244" w:type="dxa"/>
-            <w:vAlign w:val="center"/>
-          </w:tcPr>
-          <w:p>
-            <w:pPr>
-              <w:jc w:val="center"/>
-              <w:rPr>
-                <w:rFonts w:asciiTheme="majorHAnsi" w:hAnsiTheme="majorHAnsi"/>
-                <w:sz w:val="36"/>
-                <w:szCs w:val="36"/>
-              </w:rPr>
-            </w:pPr>
-            <w:r>
-              <w:rPr>
-                <w:rFonts w:asciiTheme="majorHAnsi" w:hAnsiTheme="majorHAnsi"/>
-                <w:sz w:val="36"/>
-                <w:szCs w:val="36"/>
-              </w:rPr>
-              <w:t>SEGTREE</w:t>
-            </w:r>
-          </w:p>
-        </w:tc>
-        <w:tc>
-          <w:tcPr>
-            <w:tcW w:w="2244" w:type="dxa"/>
+            <w:tcW w:w="2254" w:type="dxa"/>
+            <w:vAlign w:val="center"/>
+          </w:tcPr>
+          <w:p>
+            <w:pPr>
+              <w:jc w:val="center"/>
+              <w:rPr>
+                <w:rFonts w:asciiTheme="majorHAnsi" w:hAnsiTheme="majorHAnsi"/>
+                <w:sz w:val="36"/>
+                <w:szCs w:val="36"/>
+              </w:rPr>
+            </w:pPr>
+            <w:r>
+              <w:rPr>
+                <w:rFonts w:asciiTheme="majorHAnsi" w:hAnsiTheme="majorHAnsi"/>
+                <w:sz w:val="36"/>
+                <w:szCs w:val="36"/>
+              </w:rPr>
+              <w:t>CONTESTS</w:t>
+            </w:r>
+          </w:p>
+        </w:tc>
+        <w:tc>
+          <w:tcPr>
+            <w:tcW w:w="2254" w:type="dxa"/>
             <w:vAlign w:val="center"/>
           </w:tcPr>
           <w:p>
@@ -629,7 +629,7 @@
         </w:tc>
         <w:tc>
           <w:tcPr>
-            <w:tcW w:w="2245" w:type="dxa"/>
+            <w:tcW w:w="2255" w:type="dxa"/>
             <w:vAlign w:val="center"/>
           </w:tcPr>
           <w:p>
@@ -653,31 +653,31 @@
         </w:tc>
         <w:tc>
           <w:tcPr>
-            <w:tcW w:w="2244" w:type="dxa"/>
-            <w:vAlign w:val="center"/>
-          </w:tcPr>
-          <w:p>
-            <w:pPr>
-              <w:jc w:val="center"/>
-              <w:rPr>
-                <w:rFonts w:asciiTheme="majorHAnsi" w:hAnsiTheme="majorHAnsi"/>
-                <w:sz w:val="36"/>
-                <w:szCs w:val="36"/>
-              </w:rPr>
-            </w:pPr>
-            <w:r>
-              <w:rPr>
-                <w:rFonts w:asciiTheme="majorHAnsi" w:hAnsiTheme="majorHAnsi"/>
-                <w:sz w:val="36"/>
-                <w:szCs w:val="36"/>
-              </w:rPr>
-              <w:t>DP</w:t>
-            </w:r>
-          </w:p>
-        </w:tc>
-        <w:tc>
-          <w:tcPr>
-            <w:tcW w:w="2244" w:type="dxa"/>
+            <w:tcW w:w="2254" w:type="dxa"/>
+            <w:vAlign w:val="center"/>
+          </w:tcPr>
+          <w:p>
+            <w:pPr>
+              <w:jc w:val="center"/>
+              <w:rPr>
+                <w:rFonts w:asciiTheme="majorHAnsi" w:hAnsiTheme="majorHAnsi"/>
+                <w:sz w:val="36"/>
+                <w:szCs w:val="36"/>
+              </w:rPr>
+            </w:pPr>
+            <w:r>
+              <w:rPr>
+                <w:rFonts w:asciiTheme="majorHAnsi" w:hAnsiTheme="majorHAnsi"/>
+                <w:sz w:val="36"/>
+                <w:szCs w:val="36"/>
+              </w:rPr>
+              <w:t>Chemistry</w:t>
+            </w:r>
+          </w:p>
+        </w:tc>
+        <w:tc>
+          <w:tcPr>
+            <w:tcW w:w="2254" w:type="dxa"/>
             <w:vAlign w:val="center"/>
           </w:tcPr>
           <w:p>
@@ -701,233 +701,7 @@
         </w:tc>
         <w:tc>
           <w:tcPr>
-            <w:tcW w:w="2245" w:type="dxa"/>
-            <w:vAlign w:val="center"/>
-          </w:tcPr>
-          <w:p>
-            <w:pPr>
-              <w:jc w:val="center"/>
-              <w:rPr>
-                <w:rFonts w:asciiTheme="majorHAnsi" w:hAnsiTheme="majorHAnsi"/>
-                <w:sz w:val="36"/>
-                <w:szCs w:val="36"/>
-              </w:rPr>
-            </w:pPr>
-            <w:r>
-              <w:rPr>
-                <w:rFonts w:asciiTheme="majorHAnsi" w:hAnsiTheme="majorHAnsi"/>
-                <w:sz w:val="36"/>
-                <w:szCs w:val="36"/>
-              </w:rPr>
-              <w:t>NT</w:t>
-            </w:r>
-          </w:p>
-        </w:tc>
-      </w:tr>
-      <w:tr>
-        <w:trPr>
-          <w:trHeight w:val="1037"/>
-        </w:trPr>
-        <w:tc>
-          <w:tcPr>
-            <w:tcW w:w="2244" w:type="dxa"/>
-            <w:vAlign w:val="center"/>
-          </w:tcPr>
-          <w:p>
-            <w:pPr>
-              <w:jc w:val="center"/>
-              <w:rPr>
-                <w:rFonts w:asciiTheme="majorHAnsi" w:hAnsiTheme="majorHAnsi"/>
-                <w:sz w:val="36"/>
-                <w:szCs w:val="36"/>
-              </w:rPr>
-            </w:pPr>
-            <w:r>
-              <w:rPr>
-                <w:rFonts w:asciiTheme="majorHAnsi" w:hAnsiTheme="majorHAnsi"/>
-                <w:sz w:val="36"/>
-                <w:szCs w:val="36"/>
-              </w:rPr>
-              <w:t>CUBING</w:t>
-            </w:r>
-          </w:p>
-        </w:tc>
-        <w:tc>
-          <w:tcPr>
-            <w:tcW w:w="2244" w:type="dxa"/>
-            <w:vAlign w:val="center"/>
-          </w:tcPr>
-          <w:p>
-            <w:pPr>
-              <w:jc w:val="center"/>
-              <w:rPr>
-                <w:rFonts w:asciiTheme="majorHAnsi" w:hAnsiTheme="majorHAnsi"/>
-                <w:sz w:val="36"/>
-                <w:szCs w:val="36"/>
-              </w:rPr>
-            </w:pPr>
-            <w:r>
-              <w:rPr>
-                <w:rFonts w:asciiTheme="majorHAnsi" w:hAnsiTheme="majorHAnsi"/>
-                <w:sz w:val="24"/>
-                <w:szCs w:val="24"/>
-              </w:rPr>
-              <w:t>History/Dinosors</w:t>
-            </w:r>
-          </w:p>
-        </w:tc>
-        <w:tc>
-          <w:tcPr>
-            <w:tcW w:w="2244" w:type="dxa"/>
-            <w:vAlign w:val="center"/>
-          </w:tcPr>
-          <w:p>
-            <w:pPr>
-              <w:jc w:val="center"/>
-              <w:rPr>
-                <w:rFonts w:asciiTheme="majorHAnsi" w:hAnsiTheme="majorHAnsi"/>
-                <w:sz w:val="36"/>
-                <w:szCs w:val="36"/>
-              </w:rPr>
-            </w:pPr>
-            <w:r>
-              <w:rPr>
-                <w:rFonts w:asciiTheme="majorHAnsi" w:hAnsiTheme="majorHAnsi"/>
-                <w:sz w:val="36"/>
-                <w:szCs w:val="36"/>
-              </w:rPr>
-              <w:t>GRAPHS</w:t>
-            </w:r>
-          </w:p>
-        </w:tc>
-        <w:tc>
-          <w:tcPr>
-            <w:tcW w:w="2245" w:type="dxa"/>
-            <w:vAlign w:val="center"/>
-          </w:tcPr>
-          <w:p>
-            <w:pPr>
-              <w:jc w:val="center"/>
-              <w:rPr>
-                <w:rFonts w:asciiTheme="majorHAnsi" w:hAnsiTheme="majorHAnsi"/>
-                <w:sz w:val="36"/>
-                <w:szCs w:val="36"/>
-              </w:rPr>
-            </w:pPr>
-            <w:r>
-              <w:rPr>
-                <w:rFonts w:asciiTheme="majorHAnsi" w:hAnsiTheme="majorHAnsi"/>
-                <w:sz w:val="36"/>
-                <w:szCs w:val="36"/>
-              </w:rPr>
-              <w:t>INEQ</w:t>
-            </w:r>
-          </w:p>
-        </w:tc>
-        <w:tc>
-          <w:tcPr>
-            <w:tcW w:w="2244" w:type="dxa"/>
-            <w:vAlign w:val="center"/>
-          </w:tcPr>
-          <w:p>
-            <w:pPr>
-              <w:jc w:val="center"/>
-              <w:rPr>
-                <w:rFonts w:asciiTheme="majorHAnsi" w:hAnsiTheme="majorHAnsi"/>
-                <w:sz w:val="36"/>
-                <w:szCs w:val="36"/>
-              </w:rPr>
-            </w:pPr>
-            <w:r>
-              <w:rPr>
-                <w:rFonts w:asciiTheme="majorHAnsi" w:hAnsiTheme="majorHAnsi"/>
-                <w:sz w:val="36"/>
-                <w:szCs w:val="36"/>
-              </w:rPr>
-              <w:t>NT</w:t>
-            </w:r>
-          </w:p>
-        </w:tc>
-        <w:tc>
-          <w:tcPr>
-            <w:tcW w:w="2244" w:type="dxa"/>
-            <w:vAlign w:val="center"/>
-          </w:tcPr>
-          <w:p>
-            <w:pPr>
-              <w:jc w:val="center"/>
-              <w:rPr>
-                <w:rFonts w:asciiTheme="majorHAnsi" w:hAnsiTheme="majorHAnsi"/>
-                <w:sz w:val="36"/>
-                <w:szCs w:val="36"/>
-              </w:rPr>
-            </w:pPr>
-            <w:r>
-              <w:rPr>
-                <w:rFonts w:asciiTheme="majorHAnsi" w:hAnsiTheme="majorHAnsi"/>
-                <w:sz w:val="36"/>
-                <w:szCs w:val="36"/>
-              </w:rPr>
-              <w:t>ARABIC</w:t>
-            </w:r>
-          </w:p>
-        </w:tc>
-        <w:tc>
-          <w:tcPr>
-            <w:tcW w:w="2245" w:type="dxa"/>
-            <w:vAlign w:val="center"/>
-          </w:tcPr>
-          <w:p>
-            <w:pPr>
-              <w:jc w:val="center"/>
-              <w:rPr>
-                <w:rFonts w:asciiTheme="majorHAnsi" w:hAnsiTheme="majorHAnsi"/>
-                <w:sz w:val="36"/>
-                <w:szCs w:val="36"/>
-              </w:rPr>
-            </w:pPr>
-            <w:r>
-              <w:rPr>
-                <w:rFonts w:asciiTheme="majorHAnsi" w:hAnsiTheme="majorHAnsi"/>
-                <w:sz w:val="36"/>
-                <w:szCs w:val="36"/>
-              </w:rPr>
-              <w:t>Chemistry</w:t>
-            </w:r>
-          </w:p>
-        </w:tc>
-      </w:tr>
-      <w:tr>
-        <w:trPr>
-          <w:trHeight w:val="1037"/>
-        </w:trPr>
-        <w:tc>
-          <w:tcPr>
-            <w:tcW w:w="2244" w:type="dxa"/>
-            <w:vAlign w:val="center"/>
-          </w:tcPr>
-          <w:p>
-            <w:pPr>
-              <w:jc w:val="center"/>
-              <w:rPr>
-                <w:rFonts w:asciiTheme="majorHAnsi" w:hAnsiTheme="majorHAnsi"/>
-                <w:sz w:val="36"/>
-                <w:szCs w:val="36"/>
-              </w:rPr>
-            </w:pPr>
-            <w:r>
-              <w:rPr>
-                <w:rFonts w:asciiTheme="majorHAnsi" w:hAnsiTheme="majorHAnsi"/>
-                <w:sz w:val="36"/>
-                <w:szCs w:val="36"/>
-              </w:rPr>
-              <w:t>NY PC</w:t>
-            </w:r>
-          </w:p>
-        </w:tc>
-        <w:tc>
-          <w:tcPr>
-            <w:tcW w:w="2244" w:type="dxa"/>
+            <w:tcW w:w="2255" w:type="dxa"/>
             <w:vAlign w:val="center"/>
           </w:tcPr>
           <w:p>
@@ -946,126 +720,6 @@
                 <w:szCs w:val="36"/>
               </w:rPr>
               <w:t>ALGEBRA</w:t>
-            </w:r>
-          </w:p>
-        </w:tc>
-        <w:tc>
-          <w:tcPr>
-            <w:tcW w:w="2244" w:type="dxa"/>
-            <w:vAlign w:val="center"/>
-          </w:tcPr>
-          <w:p>
-            <w:pPr>
-              <w:jc w:val="center"/>
-              <w:rPr>
-                <w:rFonts w:asciiTheme="majorHAnsi" w:hAnsiTheme="majorHAnsi"/>
-                <w:sz w:val="36"/>
-                <w:szCs w:val="36"/>
-              </w:rPr>
-            </w:pPr>
-            <w:r>
-              <w:rPr>
-                <w:rFonts w:asciiTheme="majorHAnsi" w:hAnsiTheme="majorHAnsi"/>
-                <w:sz w:val="36"/>
-                <w:szCs w:val="36"/>
-              </w:rPr>
-              <w:t>GEO</w:t>
-            </w:r>
-          </w:p>
-        </w:tc>
-        <w:tc>
-          <w:tcPr>
-            <w:tcW w:w="2245" w:type="dxa"/>
-            <w:vAlign w:val="center"/>
-          </w:tcPr>
-          <w:p>
-            <w:pPr>
-              <w:jc w:val="center"/>
-              <w:rPr>
-                <w:rFonts w:asciiTheme="majorHAnsi" w:hAnsiTheme="majorHAnsi"/>
-                <w:sz w:val="36"/>
-                <w:szCs w:val="36"/>
-              </w:rPr>
-            </w:pPr>
-            <w:r>
-              <w:rPr>
-                <w:rFonts w:asciiTheme="majorHAnsi" w:hAnsiTheme="majorHAnsi"/>
-                <w:sz w:val="36"/>
-                <w:szCs w:val="36"/>
-              </w:rPr>
-              <w:t>COMBI</w:t>
-            </w:r>
-          </w:p>
-        </w:tc>
-        <w:tc>
-          <w:tcPr>
-            <w:tcW w:w="2244" w:type="dxa"/>
-            <w:vAlign w:val="center"/>
-          </w:tcPr>
-          <w:p>
-            <w:pPr>
-              <w:jc w:val="center"/>
-              <w:rPr>
-                <w:rFonts w:asciiTheme="majorHAnsi" w:hAnsiTheme="majorHAnsi"/>
-                <w:sz w:val="36"/>
-                <w:szCs w:val="36"/>
-              </w:rPr>
-            </w:pPr>
-            <w:r>
-              <w:rPr>
-                <w:rFonts w:asciiTheme="majorHAnsi" w:hAnsiTheme="majorHAnsi"/>
-                <w:sz w:val="36"/>
-                <w:szCs w:val="36"/>
-              </w:rPr>
-              <w:t>ALGEBRA</w:t>
-            </w:r>
-          </w:p>
-        </w:tc>
-        <w:tc>
-          <w:tcPr>
-            <w:tcW w:w="2244" w:type="dxa"/>
-            <w:vAlign w:val="center"/>
-          </w:tcPr>
-          <w:p>
-            <w:pPr>
-              <w:jc w:val="center"/>
-              <w:rPr>
-                <w:rFonts w:asciiTheme="majorHAnsi" w:hAnsiTheme="majorHAnsi"/>
-                <w:sz w:val="36"/>
-                <w:szCs w:val="36"/>
-              </w:rPr>
-            </w:pPr>
-            <w:r>
-              <w:rPr>
-                <w:rFonts w:asciiTheme="majorHAnsi" w:hAnsiTheme="majorHAnsi"/>
-                <w:sz w:val="36"/>
-                <w:szCs w:val="36"/>
-              </w:rPr>
-              <w:t>CONTESTS</w:t>
-            </w:r>
-          </w:p>
-        </w:tc>
-        <w:tc>
-          <w:tcPr>
-            <w:tcW w:w="2245" w:type="dxa"/>
-            <w:vAlign w:val="center"/>
-          </w:tcPr>
-          <w:p>
-            <w:pPr>
-              <w:jc w:val="center"/>
-              <w:rPr>
-                <w:rFonts w:asciiTheme="majorHAnsi" w:hAnsiTheme="majorHAnsi"/>
-                <w:sz w:val="36"/>
-                <w:szCs w:val="36"/>
-              </w:rPr>
-            </w:pPr>
-            <w:r>
-              <w:rPr>
-                <w:rFonts w:asciiTheme="majorHAnsi" w:hAnsiTheme="majorHAnsi"/>
-                <w:sz w:val="36"/>
-                <w:szCs w:val="36"/>
-              </w:rPr>
-              <w:t>MUSIC</w:t>
             </w:r>
           </w:p>
         </w:tc>
@@ -1347,8 +1001,8 @@
     <w:tbl>
       <w:tblPr>
         <w:tblStyle w:val="TableGrid"/>
-        <w:tblpPr w:leftFromText="141" w:rightFromText="141" w:vertAnchor="text" w:horzAnchor="margin" w:tblpXSpec="center" w:tblpY="634"/>
-        <w:tblW w:w="15847" w:type="dxa"/>
+        <w:tblpPr w:leftFromText="141" w:rightFromText="141" w:vertAnchor="text" w:horzAnchor="margin" w:tblpXSpec="center" w:tblpY="465"/>
+        <w:tblW w:w="13502" w:type="dxa"/>
         <w:tblBorders>
           <w:insideV w:val="dashSmallGap" w:sz="4" w:space="0" w:color="auto"/>
         </w:tblBorders>
@@ -1356,28 +1010,35 @@
         <w:tblLook w:val="04A0" w:firstRow="1" w:lastRow="0" w:firstColumn="1" w:lastColumn="0" w:noHBand="0" w:noVBand="1"/>
       </w:tblPr>
       <w:tblGrid>
-        <w:gridCol w:w="944"/>
-        <w:gridCol w:w="1018"/>
-        <w:gridCol w:w="1111"/>
-        <w:gridCol w:w="1111"/>
-        <w:gridCol w:w="740"/>
-        <w:gridCol w:w="1481"/>
-        <w:gridCol w:w="926"/>
-        <w:gridCol w:w="648"/>
-        <w:gridCol w:w="1481"/>
-        <w:gridCol w:w="1296"/>
-        <w:gridCol w:w="1574"/>
-        <w:gridCol w:w="1172"/>
         <w:gridCol w:w="1125"/>
-        <w:gridCol w:w="1220"/>
+        <w:gridCol w:w="64"/>
+        <w:gridCol w:w="1061"/>
+        <w:gridCol w:w="128"/>
+        <w:gridCol w:w="997"/>
+        <w:gridCol w:w="193"/>
+        <w:gridCol w:w="567"/>
+        <w:gridCol w:w="365"/>
+        <w:gridCol w:w="985"/>
+        <w:gridCol w:w="140"/>
+        <w:gridCol w:w="1126"/>
+        <w:gridCol w:w="174"/>
+        <w:gridCol w:w="951"/>
+        <w:gridCol w:w="129"/>
+        <w:gridCol w:w="996"/>
+        <w:gridCol w:w="264"/>
+        <w:gridCol w:w="861"/>
+        <w:gridCol w:w="579"/>
+        <w:gridCol w:w="546"/>
+        <w:gridCol w:w="1125"/>
+        <w:gridCol w:w="1126"/>
       </w:tblGrid>
       <w:tr>
         <w:trPr>
-          <w:trHeight w:val="576"/>
+          <w:trHeight w:val="657"/>
         </w:trPr>
         <w:tc>
           <w:tcPr>
-            <w:tcW w:w="944" w:type="dxa"/>
+            <w:tcW w:w="1125" w:type="dxa"/>
             <w:tcBorders>
               <w:bottom w:val="single" w:sz="4" w:space="0" w:color="auto"/>
             </w:tcBorders>
@@ -1389,15 +1050,15 @@
               <w:jc w:val="center"/>
               <w:rPr>
                 <w:rFonts w:asciiTheme="majorHAnsi" w:hAnsiTheme="majorHAnsi"/>
-                <w:sz w:val="28"/>
-                <w:szCs w:val="28"/>
-              </w:rPr>
-            </w:pPr>
-            <w:r>
-              <w:rPr>
-                <w:rFonts w:asciiTheme="majorHAnsi" w:hAnsiTheme="majorHAnsi"/>
-                <w:sz w:val="28"/>
-                <w:szCs w:val="28"/>
+                <w:sz w:val="18"/>
+                <w:szCs w:val="18"/>
+              </w:rPr>
+            </w:pPr>
+            <w:r>
+              <w:rPr>
+                <w:rFonts w:asciiTheme="majorHAnsi" w:hAnsiTheme="majorHAnsi"/>
+                <w:sz w:val="18"/>
+                <w:szCs w:val="18"/>
               </w:rPr>
               <w:t>NT</w:t>
             </w:r>
@@ -1405,7 +1066,8 @@
         </w:tc>
         <w:tc>
           <w:tcPr>
-            <w:tcW w:w="1018" w:type="dxa"/>
+            <w:tcW w:w="1125" w:type="dxa"/>
+            <w:gridSpan w:val="2"/>
             <w:tcBorders>
               <w:bottom w:val="single" w:sz="4" w:space="0" w:color="auto"/>
             </w:tcBorders>
@@ -1416,15 +1078,15 @@
               <w:jc w:val="center"/>
               <w:rPr>
                 <w:rFonts w:asciiTheme="majorHAnsi" w:hAnsiTheme="majorHAnsi"/>
-                <w:sz w:val="28"/>
-                <w:szCs w:val="28"/>
-              </w:rPr>
-            </w:pPr>
-            <w:r>
-              <w:rPr>
-                <w:rFonts w:asciiTheme="majorHAnsi" w:hAnsiTheme="majorHAnsi"/>
-                <w:sz w:val="28"/>
-                <w:szCs w:val="28"/>
+                <w:sz w:val="18"/>
+                <w:szCs w:val="18"/>
+              </w:rPr>
+            </w:pPr>
+            <w:r>
+              <w:rPr>
+                <w:rFonts w:asciiTheme="majorHAnsi" w:hAnsiTheme="majorHAnsi"/>
+                <w:sz w:val="18"/>
+                <w:szCs w:val="18"/>
               </w:rPr>
               <w:t>GEO</w:t>
             </w:r>
@@ -1432,7 +1094,8 @@
         </w:tc>
         <w:tc>
           <w:tcPr>
-            <w:tcW w:w="1111" w:type="dxa"/>
+            <w:tcW w:w="1125" w:type="dxa"/>
+            <w:gridSpan w:val="2"/>
             <w:tcBorders>
               <w:bottom w:val="single" w:sz="4" w:space="0" w:color="auto"/>
             </w:tcBorders>
@@ -1443,15 +1106,15 @@
               <w:jc w:val="center"/>
               <w:rPr>
                 <w:rFonts w:asciiTheme="majorHAnsi" w:hAnsiTheme="majorHAnsi"/>
-                <w:sz w:val="28"/>
-                <w:szCs w:val="28"/>
-              </w:rPr>
-            </w:pPr>
-            <w:r>
-              <w:rPr>
-                <w:rFonts w:asciiTheme="majorHAnsi" w:hAnsiTheme="majorHAnsi"/>
-                <w:sz w:val="28"/>
-                <w:szCs w:val="28"/>
+                <w:sz w:val="18"/>
+                <w:szCs w:val="18"/>
+              </w:rPr>
+            </w:pPr>
+            <w:r>
+              <w:rPr>
+                <w:rFonts w:asciiTheme="majorHAnsi" w:hAnsiTheme="majorHAnsi"/>
+                <w:sz w:val="18"/>
+                <w:szCs w:val="18"/>
               </w:rPr>
               <w:t>COMBI</w:t>
             </w:r>
@@ -1459,7 +1122,8 @@
         </w:tc>
         <w:tc>
           <w:tcPr>
-            <w:tcW w:w="1111" w:type="dxa"/>
+            <w:tcW w:w="1125" w:type="dxa"/>
+            <w:gridSpan w:val="3"/>
             <w:tcBorders>
               <w:bottom w:val="single" w:sz="4" w:space="0" w:color="auto"/>
             </w:tcBorders>
@@ -1470,15 +1134,15 @@
               <w:jc w:val="center"/>
               <w:rPr>
                 <w:rFonts w:asciiTheme="majorHAnsi" w:hAnsiTheme="majorHAnsi"/>
-                <w:sz w:val="28"/>
-                <w:szCs w:val="28"/>
-              </w:rPr>
-            </w:pPr>
-            <w:r>
-              <w:rPr>
-                <w:rFonts w:asciiTheme="majorHAnsi" w:hAnsiTheme="majorHAnsi"/>
-                <w:sz w:val="28"/>
-                <w:szCs w:val="28"/>
+                <w:sz w:val="18"/>
+                <w:szCs w:val="18"/>
+              </w:rPr>
+            </w:pPr>
+            <w:r>
+              <w:rPr>
+                <w:rFonts w:asciiTheme="majorHAnsi" w:hAnsiTheme="majorHAnsi"/>
+                <w:sz w:val="18"/>
+                <w:szCs w:val="18"/>
               </w:rPr>
               <w:t>INEQ</w:t>
             </w:r>
@@ -1486,7 +1150,8 @@
         </w:tc>
         <w:tc>
           <w:tcPr>
-            <w:tcW w:w="740" w:type="dxa"/>
+            <w:tcW w:w="1125" w:type="dxa"/>
+            <w:gridSpan w:val="2"/>
             <w:tcBorders>
               <w:bottom w:val="single" w:sz="4" w:space="0" w:color="auto"/>
             </w:tcBorders>
@@ -1497,15 +1162,15 @@
               <w:jc w:val="center"/>
               <w:rPr>
                 <w:rFonts w:asciiTheme="majorHAnsi" w:hAnsiTheme="majorHAnsi"/>
-                <w:sz w:val="28"/>
-                <w:szCs w:val="28"/>
-              </w:rPr>
-            </w:pPr>
-            <w:r>
-              <w:rPr>
-                <w:rFonts w:asciiTheme="majorHAnsi" w:hAnsiTheme="majorHAnsi"/>
-                <w:sz w:val="28"/>
-                <w:szCs w:val="28"/>
+                <w:sz w:val="18"/>
+                <w:szCs w:val="18"/>
+              </w:rPr>
+            </w:pPr>
+            <w:r>
+              <w:rPr>
+                <w:rFonts w:asciiTheme="majorHAnsi" w:hAnsiTheme="majorHAnsi"/>
+                <w:sz w:val="18"/>
+                <w:szCs w:val="18"/>
               </w:rPr>
               <w:t>FE</w:t>
             </w:r>
@@ -1513,7 +1178,7 @@
         </w:tc>
         <w:tc>
           <w:tcPr>
-            <w:tcW w:w="1481" w:type="dxa"/>
+            <w:tcW w:w="1126" w:type="dxa"/>
             <w:tcBorders>
               <w:bottom w:val="single" w:sz="4" w:space="0" w:color="auto"/>
             </w:tcBorders>
@@ -1524,15 +1189,15 @@
               <w:jc w:val="center"/>
               <w:rPr>
                 <w:rFonts w:asciiTheme="majorHAnsi" w:hAnsiTheme="majorHAnsi"/>
-                <w:sz w:val="28"/>
-                <w:szCs w:val="28"/>
-              </w:rPr>
-            </w:pPr>
-            <w:r>
-              <w:rPr>
-                <w:rFonts w:asciiTheme="majorHAnsi" w:hAnsiTheme="majorHAnsi"/>
-                <w:sz w:val="28"/>
-                <w:szCs w:val="28"/>
+                <w:sz w:val="18"/>
+                <w:szCs w:val="18"/>
+              </w:rPr>
+            </w:pPr>
+            <w:r>
+              <w:rPr>
+                <w:rFonts w:asciiTheme="majorHAnsi" w:hAnsiTheme="majorHAnsi"/>
+                <w:sz w:val="18"/>
+                <w:szCs w:val="18"/>
               </w:rPr>
               <w:t>ALGEBRA</w:t>
             </w:r>
@@ -1540,7 +1205,8 @@
         </w:tc>
         <w:tc>
           <w:tcPr>
-            <w:tcW w:w="926" w:type="dxa"/>
+            <w:tcW w:w="1125" w:type="dxa"/>
+            <w:gridSpan w:val="2"/>
             <w:tcBorders>
               <w:bottom w:val="single" w:sz="4" w:space="0" w:color="auto"/>
             </w:tcBorders>
@@ -1551,15 +1217,15 @@
               <w:jc w:val="center"/>
               <w:rPr>
                 <w:rFonts w:asciiTheme="majorHAnsi" w:hAnsiTheme="majorHAnsi"/>
-                <w:sz w:val="28"/>
-                <w:szCs w:val="28"/>
-              </w:rPr>
-            </w:pPr>
-            <w:r>
-              <w:rPr>
-                <w:rFonts w:asciiTheme="majorHAnsi" w:hAnsiTheme="majorHAnsi"/>
-                <w:sz w:val="28"/>
-                <w:szCs w:val="28"/>
+                <w:sz w:val="18"/>
+                <w:szCs w:val="18"/>
+              </w:rPr>
+            </w:pPr>
+            <w:r>
+              <w:rPr>
+                <w:rFonts w:asciiTheme="majorHAnsi" w:hAnsiTheme="majorHAnsi"/>
+                <w:sz w:val="18"/>
+                <w:szCs w:val="18"/>
               </w:rPr>
               <w:t>DP</w:t>
             </w:r>
@@ -1567,7 +1233,8 @@
         </w:tc>
         <w:tc>
           <w:tcPr>
-            <w:tcW w:w="648" w:type="dxa"/>
+            <w:tcW w:w="1125" w:type="dxa"/>
+            <w:gridSpan w:val="2"/>
             <w:tcBorders>
               <w:bottom w:val="single" w:sz="4" w:space="0" w:color="auto"/>
             </w:tcBorders>
@@ -1578,15 +1245,15 @@
               <w:jc w:val="center"/>
               <w:rPr>
                 <w:rFonts w:asciiTheme="majorHAnsi" w:hAnsiTheme="majorHAnsi"/>
-                <w:sz w:val="28"/>
-                <w:szCs w:val="28"/>
-              </w:rPr>
-            </w:pPr>
-            <w:r>
-              <w:rPr>
-                <w:rFonts w:asciiTheme="majorHAnsi" w:hAnsiTheme="majorHAnsi"/>
-                <w:sz w:val="28"/>
-                <w:szCs w:val="28"/>
+                <w:sz w:val="18"/>
+                <w:szCs w:val="18"/>
+              </w:rPr>
+            </w:pPr>
+            <w:r>
+              <w:rPr>
+                <w:rFonts w:asciiTheme="majorHAnsi" w:hAnsiTheme="majorHAnsi"/>
+                <w:sz w:val="18"/>
+                <w:szCs w:val="18"/>
               </w:rPr>
               <w:t>BS</w:t>
             </w:r>
@@ -1594,7 +1261,8 @@
         </w:tc>
         <w:tc>
           <w:tcPr>
-            <w:tcW w:w="1481" w:type="dxa"/>
+            <w:tcW w:w="1125" w:type="dxa"/>
+            <w:gridSpan w:val="2"/>
             <w:tcBorders>
               <w:bottom w:val="single" w:sz="4" w:space="0" w:color="auto"/>
             </w:tcBorders>
@@ -1605,23 +1273,24 @@
               <w:jc w:val="center"/>
               <w:rPr>
                 <w:rFonts w:asciiTheme="majorHAnsi" w:hAnsiTheme="majorHAnsi"/>
-                <w:sz w:val="28"/>
-                <w:szCs w:val="28"/>
-              </w:rPr>
-            </w:pPr>
-            <w:r>
-              <w:rPr>
-                <w:rFonts w:asciiTheme="majorHAnsi" w:hAnsiTheme="majorHAnsi"/>
-                <w:sz w:val="28"/>
-                <w:szCs w:val="28"/>
-              </w:rPr>
-              <w:t>SEGTREE</w:t>
-            </w:r>
-          </w:p>
-        </w:tc>
-        <w:tc>
-          <w:tcPr>
-            <w:tcW w:w="1296" w:type="dxa"/>
+                <w:sz w:val="18"/>
+                <w:szCs w:val="18"/>
+              </w:rPr>
+            </w:pPr>
+            <w:r>
+              <w:rPr>
+                <w:rFonts w:asciiTheme="majorHAnsi" w:hAnsiTheme="majorHAnsi"/>
+                <w:sz w:val="18"/>
+                <w:szCs w:val="18"/>
+              </w:rPr>
+              <w:t>USACO</w:t>
+            </w:r>
+          </w:p>
+        </w:tc>
+        <w:tc>
+          <w:tcPr>
+            <w:tcW w:w="1125" w:type="dxa"/>
+            <w:gridSpan w:val="2"/>
             <w:tcBorders>
               <w:bottom w:val="single" w:sz="4" w:space="0" w:color="auto"/>
             </w:tcBorders>
@@ -1632,71 +1301,17 @@
               <w:jc w:val="center"/>
               <w:rPr>
                 <w:rFonts w:asciiTheme="majorHAnsi" w:hAnsiTheme="majorHAnsi"/>
-                <w:sz w:val="28"/>
-                <w:szCs w:val="28"/>
-              </w:rPr>
-            </w:pPr>
-            <w:r>
-              <w:rPr>
-                <w:rFonts w:asciiTheme="majorHAnsi" w:hAnsiTheme="majorHAnsi"/>
-                <w:sz w:val="28"/>
-                <w:szCs w:val="28"/>
+                <w:sz w:val="18"/>
+                <w:szCs w:val="18"/>
+              </w:rPr>
+            </w:pPr>
+            <w:r>
+              <w:rPr>
+                <w:rFonts w:asciiTheme="majorHAnsi" w:hAnsiTheme="majorHAnsi"/>
+                <w:sz w:val="18"/>
+                <w:szCs w:val="18"/>
               </w:rPr>
               <w:t>GRAPHS</w:t>
-            </w:r>
-          </w:p>
-        </w:tc>
-        <w:tc>
-          <w:tcPr>
-            <w:tcW w:w="1574" w:type="dxa"/>
-            <w:tcBorders>
-              <w:bottom w:val="single" w:sz="4" w:space="0" w:color="auto"/>
-            </w:tcBorders>
-            <w:vAlign w:val="center"/>
-          </w:tcPr>
-          <w:p>
-            <w:pPr>
-              <w:jc w:val="center"/>
-              <w:rPr>
-                <w:rFonts w:asciiTheme="majorHAnsi" w:hAnsiTheme="majorHAnsi"/>
-                <w:sz w:val="28"/>
-                <w:szCs w:val="28"/>
-              </w:rPr>
-            </w:pPr>
-            <w:r>
-              <w:rPr>
-                <w:rFonts w:asciiTheme="majorHAnsi" w:hAnsiTheme="majorHAnsi"/>
-                <w:sz w:val="28"/>
-                <w:szCs w:val="28"/>
-              </w:rPr>
-              <w:t>CONTESTS</w:t>
-            </w:r>
-          </w:p>
-        </w:tc>
-        <w:tc>
-          <w:tcPr>
-            <w:tcW w:w="1172" w:type="dxa"/>
-            <w:tcBorders>
-              <w:bottom w:val="single" w:sz="4" w:space="0" w:color="auto"/>
-            </w:tcBorders>
-            <w:vAlign w:val="center"/>
-          </w:tcPr>
-          <w:p>
-            <w:pPr>
-              <w:jc w:val="center"/>
-              <w:rPr>
-                <w:rFonts w:asciiTheme="majorHAnsi" w:hAnsiTheme="majorHAnsi"/>
-                <w:sz w:val="28"/>
-                <w:szCs w:val="28"/>
-              </w:rPr>
-            </w:pPr>
-            <w:r>
-              <w:rPr>
-                <w:rFonts w:asciiTheme="majorHAnsi" w:hAnsiTheme="majorHAnsi"/>
-                <w:sz w:val="28"/>
-                <w:szCs w:val="28"/>
-              </w:rPr>
-              <w:t>SPORT</w:t>
             </w:r>
           </w:p>
         </w:tc>
@@ -1713,23 +1328,23 @@
               <w:jc w:val="center"/>
               <w:rPr>
                 <w:rFonts w:asciiTheme="majorHAnsi" w:hAnsiTheme="majorHAnsi"/>
-                <w:sz w:val="28"/>
-                <w:szCs w:val="28"/>
-              </w:rPr>
-            </w:pPr>
-            <w:r>
-              <w:rPr>
-                <w:rFonts w:asciiTheme="majorHAnsi" w:hAnsiTheme="majorHAnsi"/>
-                <w:sz w:val="28"/>
-                <w:szCs w:val="28"/>
-              </w:rPr>
-              <w:t>MUSIC</w:t>
-            </w:r>
-          </w:p>
-        </w:tc>
-        <w:tc>
-          <w:tcPr>
-            <w:tcW w:w="1220" w:type="dxa"/>
+                <w:sz w:val="18"/>
+                <w:szCs w:val="18"/>
+              </w:rPr>
+            </w:pPr>
+            <w:r>
+              <w:rPr>
+                <w:rFonts w:asciiTheme="majorHAnsi" w:hAnsiTheme="majorHAnsi"/>
+                <w:sz w:val="18"/>
+                <w:szCs w:val="18"/>
+              </w:rPr>
+              <w:t>CONTESTS</w:t>
+            </w:r>
+          </w:p>
+        </w:tc>
+        <w:tc>
+          <w:tcPr>
+            <w:tcW w:w="1126" w:type="dxa"/>
             <w:tcBorders>
               <w:bottom w:val="single" w:sz="4" w:space="0" w:color="auto"/>
             </w:tcBorders>
@@ -1740,28 +1355,31 @@
               <w:jc w:val="center"/>
               <w:rPr>
                 <w:rFonts w:asciiTheme="majorHAnsi" w:hAnsiTheme="majorHAnsi"/>
-                <w:sz w:val="28"/>
-                <w:szCs w:val="28"/>
-              </w:rPr>
-            </w:pPr>
-            <w:r>
-              <w:rPr>
-                <w:rFonts w:asciiTheme="majorHAnsi" w:hAnsiTheme="majorHAnsi"/>
-                <w:sz w:val="28"/>
-                <w:szCs w:val="28"/>
-              </w:rPr>
-              <w:t>CUBING</w:t>
+                <w:sz w:val="18"/>
+                <w:szCs w:val="18"/>
+              </w:rPr>
+            </w:pPr>
+            <w:r>
+              <w:rPr>
+                <w:rFonts w:asciiTheme="majorHAnsi" w:hAnsiTheme="majorHAnsi"/>
+                <w:sz w:val="18"/>
+                <w:szCs w:val="18"/>
+              </w:rPr>
+              <w:t>SPORT</w:t>
             </w:r>
           </w:p>
         </w:tc>
       </w:tr>
       <w:tr>
         <w:trPr>
-          <w:trHeight w:val="576"/>
+          <w:gridAfter w:val="3"/>
+          <w:wAfter w:w="2797" w:type="dxa"/>
+          <w:trHeight w:val="657"/>
         </w:trPr>
         <w:tc>
           <w:tcPr>
-            <w:tcW w:w="944" w:type="dxa"/>
+            <w:tcW w:w="1189" w:type="dxa"/>
+            <w:gridSpan w:val="2"/>
             <w:tcBorders>
               <w:top w:val="single" w:sz="4" w:space="0" w:color="auto"/>
               <w:left w:val="nil"/>
@@ -1775,15 +1393,16 @@
               <w:jc w:val="center"/>
               <w:rPr>
                 <w:rFonts w:asciiTheme="majorHAnsi" w:hAnsiTheme="majorHAnsi"/>
-                <w:sz w:val="28"/>
-                <w:szCs w:val="28"/>
-              </w:rPr>
-            </w:pPr>
-          </w:p>
-        </w:tc>
-        <w:tc>
-          <w:tcPr>
-            <w:tcW w:w="1018" w:type="dxa"/>
+                <w:sz w:val="18"/>
+                <w:szCs w:val="18"/>
+              </w:rPr>
+            </w:pPr>
+          </w:p>
+        </w:tc>
+        <w:tc>
+          <w:tcPr>
+            <w:tcW w:w="1189" w:type="dxa"/>
+            <w:gridSpan w:val="2"/>
             <w:tcBorders>
               <w:top w:val="single" w:sz="4" w:space="0" w:color="auto"/>
               <w:left w:val="nil"/>
@@ -1797,15 +1416,38 @@
               <w:jc w:val="center"/>
               <w:rPr>
                 <w:rFonts w:asciiTheme="majorHAnsi" w:hAnsiTheme="majorHAnsi"/>
-                <w:sz w:val="28"/>
-                <w:szCs w:val="28"/>
-              </w:rPr>
-            </w:pPr>
-          </w:p>
-        </w:tc>
-        <w:tc>
-          <w:tcPr>
-            <w:tcW w:w="1111" w:type="dxa"/>
+                <w:sz w:val="18"/>
+                <w:szCs w:val="18"/>
+              </w:rPr>
+            </w:pPr>
+          </w:p>
+        </w:tc>
+        <w:tc>
+          <w:tcPr>
+            <w:tcW w:w="1190" w:type="dxa"/>
+            <w:gridSpan w:val="2"/>
+            <w:tcBorders>
+              <w:top w:val="single" w:sz="4" w:space="0" w:color="auto"/>
+              <w:left w:val="nil"/>
+              <w:bottom w:val="nil"/>
+              <w:right w:val="nil"/>
+            </w:tcBorders>
+            <w:vAlign w:val="center"/>
+          </w:tcPr>
+          <w:p>
+            <w:pPr>
+              <w:jc w:val="center"/>
+              <w:rPr>
+                <w:rFonts w:asciiTheme="majorHAnsi" w:hAnsiTheme="majorHAnsi"/>
+                <w:sz w:val="18"/>
+                <w:szCs w:val="18"/>
+              </w:rPr>
+            </w:pPr>
+          </w:p>
+        </w:tc>
+        <w:tc>
+          <w:tcPr>
+            <w:tcW w:w="567" w:type="dxa"/>
             <w:tcBorders>
               <w:top w:val="single" w:sz="4" w:space="0" w:color="auto"/>
               <w:left w:val="nil"/>
@@ -1819,43 +1461,16 @@
               <w:jc w:val="center"/>
               <w:rPr>
                 <w:rFonts w:asciiTheme="majorHAnsi" w:hAnsiTheme="majorHAnsi"/>
-                <w:sz w:val="28"/>
-                <w:szCs w:val="28"/>
-              </w:rPr>
-            </w:pPr>
-          </w:p>
-        </w:tc>
-        <w:tc>
-          <w:tcPr>
-            <w:tcW w:w="1111" w:type="dxa"/>
-            <w:tcBorders>
-              <w:top w:val="single" w:sz="4" w:space="0" w:color="auto"/>
-              <w:left w:val="single" w:sz="4" w:space="0" w:color="auto"/>
-              <w:bottom w:val="single" w:sz="4" w:space="0" w:color="auto"/>
-              <w:right w:val="dashSmallGap" w:sz="4" w:space="0" w:color="auto"/>
-            </w:tcBorders>
-            <w:vAlign w:val="center"/>
-          </w:tcPr>
-          <w:p>
-            <w:pPr>
-              <w:jc w:val="center"/>
-              <w:rPr>
-                <w:rFonts w:asciiTheme="majorHAnsi" w:hAnsiTheme="majorHAnsi"/>
-                <w:sz w:val="28"/>
-                <w:szCs w:val="28"/>
-              </w:rPr>
-            </w:pPr>
-            <w:r>
-              <w:rPr>
-                <w:rFonts w:asciiTheme="majorHAnsi" w:hAnsiTheme="majorHAnsi"/>
-              </w:rPr>
-              <w:t>Dinosors</w:t>
-            </w:r>
-          </w:p>
-        </w:tc>
-        <w:tc>
-          <w:tcPr>
-            <w:tcW w:w="740" w:type="dxa"/>
+                <w:sz w:val="18"/>
+                <w:szCs w:val="18"/>
+              </w:rPr>
+            </w:pPr>
+          </w:p>
+        </w:tc>
+        <w:tc>
+          <w:tcPr>
+            <w:tcW w:w="1350" w:type="dxa"/>
+            <w:gridSpan w:val="2"/>
             <w:tcBorders>
               <w:top w:val="single" w:sz="4" w:space="0" w:color="auto"/>
               <w:left w:val="dashSmallGap" w:sz="4" w:space="0" w:color="auto"/>
@@ -1869,23 +1484,24 @@
               <w:jc w:val="center"/>
               <w:rPr>
                 <w:rFonts w:asciiTheme="majorHAnsi" w:hAnsiTheme="majorHAnsi"/>
-                <w:sz w:val="24"/>
-                <w:szCs w:val="24"/>
-              </w:rPr>
-            </w:pPr>
-            <w:r>
-              <w:rPr>
-                <w:rFonts w:asciiTheme="majorHAnsi" w:hAnsiTheme="majorHAnsi"/>
-                <w:sz w:val="16"/>
-                <w:szCs w:val="16"/>
-              </w:rPr>
-              <w:t>History</w:t>
-            </w:r>
-          </w:p>
-        </w:tc>
-        <w:tc>
-          <w:tcPr>
-            <w:tcW w:w="1481" w:type="dxa"/>
+                <w:sz w:val="18"/>
+                <w:szCs w:val="18"/>
+              </w:rPr>
+            </w:pPr>
+            <w:r>
+              <w:rPr>
+                <w:rFonts w:asciiTheme="majorHAnsi" w:hAnsiTheme="majorHAnsi"/>
+                <w:sz w:val="18"/>
+                <w:szCs w:val="18"/>
+              </w:rPr>
+              <w:t>ARABIC</w:t>
+            </w:r>
+          </w:p>
+        </w:tc>
+        <w:tc>
+          <w:tcPr>
+            <w:tcW w:w="1440" w:type="dxa"/>
+            <w:gridSpan w:val="3"/>
             <w:tcBorders>
               <w:top w:val="single" w:sz="4" w:space="0" w:color="auto"/>
               <w:left w:val="dashSmallGap" w:sz="4" w:space="0" w:color="auto"/>
@@ -1899,23 +1515,24 @@
               <w:jc w:val="center"/>
               <w:rPr>
                 <w:rFonts w:asciiTheme="majorHAnsi" w:hAnsiTheme="majorHAnsi"/>
-                <w:sz w:val="28"/>
-                <w:szCs w:val="28"/>
-              </w:rPr>
-            </w:pPr>
-            <w:r>
-              <w:rPr>
-                <w:rFonts w:asciiTheme="majorHAnsi" w:hAnsiTheme="majorHAnsi"/>
-                <w:sz w:val="28"/>
-                <w:szCs w:val="28"/>
-              </w:rPr>
-              <w:t>ARABIC</w:t>
-            </w:r>
-          </w:p>
-        </w:tc>
-        <w:tc>
-          <w:tcPr>
-            <w:tcW w:w="926" w:type="dxa"/>
+                <w:sz w:val="18"/>
+                <w:szCs w:val="18"/>
+              </w:rPr>
+            </w:pPr>
+            <w:r>
+              <w:rPr>
+                <w:rFonts w:asciiTheme="majorHAnsi" w:hAnsiTheme="majorHAnsi"/>
+                <w:sz w:val="18"/>
+                <w:szCs w:val="18"/>
+              </w:rPr>
+              <w:t>Surah Yusuf</w:t>
+            </w:r>
+          </w:p>
+        </w:tc>
+        <w:tc>
+          <w:tcPr>
+            <w:tcW w:w="1080" w:type="dxa"/>
+            <w:gridSpan w:val="2"/>
             <w:tcBorders>
               <w:top w:val="single" w:sz="4" w:space="0" w:color="auto"/>
               <w:left w:val="dashSmallGap" w:sz="4" w:space="0" w:color="auto"/>
@@ -1929,23 +1546,24 @@
               <w:jc w:val="center"/>
               <w:rPr>
                 <w:rFonts w:asciiTheme="majorHAnsi" w:hAnsiTheme="majorHAnsi"/>
-                <w:sz w:val="28"/>
-                <w:szCs w:val="28"/>
-              </w:rPr>
-            </w:pPr>
-            <w:r>
-              <w:rPr>
-                <w:rFonts w:asciiTheme="majorHAnsi" w:hAnsiTheme="majorHAnsi"/>
-                <w:sz w:val="28"/>
-                <w:szCs w:val="28"/>
-              </w:rPr>
-              <w:t>Surah Yusuf</w:t>
-            </w:r>
-          </w:p>
-        </w:tc>
-        <w:tc>
-          <w:tcPr>
-            <w:tcW w:w="648" w:type="dxa"/>
+                <w:sz w:val="18"/>
+                <w:szCs w:val="18"/>
+              </w:rPr>
+            </w:pPr>
+            <w:r>
+              <w:rPr>
+                <w:rFonts w:asciiTheme="majorHAnsi" w:hAnsiTheme="majorHAnsi"/>
+                <w:sz w:val="18"/>
+                <w:szCs w:val="18"/>
+              </w:rPr>
+              <w:t>FRENCH</w:t>
+            </w:r>
+          </w:p>
+        </w:tc>
+        <w:tc>
+          <w:tcPr>
+            <w:tcW w:w="1260" w:type="dxa"/>
+            <w:gridSpan w:val="2"/>
             <w:tcBorders>
               <w:top w:val="single" w:sz="4" w:space="0" w:color="auto"/>
               <w:left w:val="dashSmallGap" w:sz="4" w:space="0" w:color="auto"/>
@@ -1959,105 +1577,15 @@
               <w:jc w:val="center"/>
               <w:rPr>
                 <w:rFonts w:asciiTheme="majorHAnsi" w:hAnsiTheme="majorHAnsi"/>
-                <w:sz w:val="28"/>
-                <w:szCs w:val="28"/>
-              </w:rPr>
-            </w:pPr>
-            <w:r>
-              <w:rPr>
-                <w:rFonts w:asciiTheme="majorHAnsi" w:hAnsiTheme="majorHAnsi"/>
-                <w:sz w:val="28"/>
-                <w:szCs w:val="28"/>
-              </w:rPr>
-              <w:t>NY PC</w:t>
-            </w:r>
-          </w:p>
-        </w:tc>
-        <w:tc>
-          <w:tcPr>
-            <w:tcW w:w="1481" w:type="dxa"/>
-            <w:tcBorders>
-              <w:top w:val="single" w:sz="4" w:space="0" w:color="auto"/>
-              <w:left w:val="dashSmallGap" w:sz="4" w:space="0" w:color="auto"/>
-              <w:bottom w:val="single" w:sz="4" w:space="0" w:color="auto"/>
-              <w:right w:val="dashSmallGap" w:sz="4" w:space="0" w:color="auto"/>
-            </w:tcBorders>
-            <w:vAlign w:val="center"/>
-          </w:tcPr>
-          <w:p>
-            <w:pPr>
-              <w:jc w:val="center"/>
-              <w:rPr>
-                <w:rFonts w:asciiTheme="majorHAnsi" w:hAnsiTheme="majorHAnsi"/>
-                <w:sz w:val="28"/>
-                <w:szCs w:val="28"/>
-              </w:rPr>
-            </w:pPr>
-            <w:r>
-              <w:rPr>
-                <w:rFonts w:asciiTheme="majorHAnsi" w:hAnsiTheme="majorHAnsi"/>
-                <w:sz w:val="28"/>
-                <w:szCs w:val="28"/>
-              </w:rPr>
-              <w:t>NY MATHS</w:t>
-            </w:r>
-          </w:p>
-        </w:tc>
-        <w:tc>
-          <w:tcPr>
-            <w:tcW w:w="1296" w:type="dxa"/>
-            <w:tcBorders>
-              <w:top w:val="single" w:sz="4" w:space="0" w:color="auto"/>
-              <w:left w:val="dashSmallGap" w:sz="4" w:space="0" w:color="auto"/>
-              <w:bottom w:val="single" w:sz="4" w:space="0" w:color="auto"/>
-              <w:right w:val="dashSmallGap" w:sz="4" w:space="0" w:color="auto"/>
-            </w:tcBorders>
-            <w:vAlign w:val="center"/>
-          </w:tcPr>
-          <w:p>
-            <w:pPr>
-              <w:jc w:val="center"/>
-              <w:rPr>
-                <w:rFonts w:asciiTheme="majorHAnsi" w:hAnsiTheme="majorHAnsi"/>
-                <w:sz w:val="28"/>
-                <w:szCs w:val="28"/>
-              </w:rPr>
-            </w:pPr>
-            <w:r>
-              <w:rPr>
-                <w:rFonts w:asciiTheme="majorHAnsi" w:hAnsiTheme="majorHAnsi"/>
-                <w:sz w:val="28"/>
-                <w:szCs w:val="28"/>
-              </w:rPr>
-              <w:t>FRENCH</w:t>
-            </w:r>
-          </w:p>
-        </w:tc>
-        <w:tc>
-          <w:tcPr>
-            <w:tcW w:w="1574" w:type="dxa"/>
-            <w:tcBorders>
-              <w:top w:val="single" w:sz="4" w:space="0" w:color="auto"/>
-              <w:left w:val="dashSmallGap" w:sz="4" w:space="0" w:color="auto"/>
-              <w:bottom w:val="single" w:sz="4" w:space="0" w:color="auto"/>
-              <w:right w:val="dashSmallGap" w:sz="4" w:space="0" w:color="auto"/>
-            </w:tcBorders>
-            <w:vAlign w:val="center"/>
-          </w:tcPr>
-          <w:p>
-            <w:pPr>
-              <w:jc w:val="center"/>
-              <w:rPr>
-                <w:rFonts w:asciiTheme="majorHAnsi" w:hAnsiTheme="majorHAnsi"/>
-                <w:sz w:val="28"/>
-                <w:szCs w:val="28"/>
-              </w:rPr>
-            </w:pPr>
-            <w:r>
-              <w:rPr>
-                <w:rFonts w:asciiTheme="majorHAnsi" w:hAnsiTheme="majorHAnsi"/>
-                <w:sz w:val="28"/>
-                <w:szCs w:val="28"/>
+                <w:sz w:val="18"/>
+                <w:szCs w:val="18"/>
+              </w:rPr>
+            </w:pPr>
+            <w:r>
+              <w:rPr>
+                <w:rFonts w:asciiTheme="majorHAnsi" w:hAnsiTheme="majorHAnsi"/>
+                <w:sz w:val="18"/>
+                <w:szCs w:val="18"/>
               </w:rPr>
               <w:t>Physics</w:t>
             </w:r>
@@ -2065,7 +1593,8 @@
         </w:tc>
         <w:tc>
           <w:tcPr>
-            <w:tcW w:w="1172" w:type="dxa"/>
+            <w:tcW w:w="1440" w:type="dxa"/>
+            <w:gridSpan w:val="2"/>
             <w:tcBorders>
               <w:top w:val="single" w:sz="4" w:space="0" w:color="auto"/>
               <w:left w:val="dashSmallGap" w:sz="4" w:space="0" w:color="auto"/>
@@ -2079,62 +1608,18 @@
               <w:jc w:val="center"/>
               <w:rPr>
                 <w:rFonts w:asciiTheme="majorHAnsi" w:hAnsiTheme="majorHAnsi"/>
-                <w:sz w:val="28"/>
-                <w:szCs w:val="28"/>
-              </w:rPr>
-            </w:pPr>
-            <w:r>
-              <w:rPr>
-                <w:rFonts w:asciiTheme="majorHAnsi" w:hAnsiTheme="majorHAnsi"/>
-                <w:sz w:val="20"/>
-                <w:szCs w:val="20"/>
+                <w:sz w:val="18"/>
+                <w:szCs w:val="18"/>
+              </w:rPr>
+            </w:pPr>
+            <w:r>
+              <w:rPr>
+                <w:rFonts w:asciiTheme="majorHAnsi" w:hAnsiTheme="majorHAnsi"/>
+                <w:sz w:val="18"/>
+                <w:szCs w:val="18"/>
               </w:rPr>
               <w:t>Chemistry</w:t>
             </w:r>
-          </w:p>
-        </w:tc>
-        <w:tc>
-          <w:tcPr>
-            <w:tcW w:w="1125" w:type="dxa"/>
-            <w:tcBorders>
-              <w:top w:val="single" w:sz="4" w:space="0" w:color="auto"/>
-              <w:left w:val="single" w:sz="4" w:space="0" w:color="auto"/>
-              <w:bottom w:val="nil"/>
-              <w:right w:val="nil"/>
-            </w:tcBorders>
-            <w:vAlign w:val="center"/>
-          </w:tcPr>
-          <w:p>
-            <w:pPr>
-              <w:jc w:val="center"/>
-              <w:rPr>
-                <w:rFonts w:asciiTheme="majorHAnsi" w:hAnsiTheme="majorHAnsi"/>
-                <w:sz w:val="28"/>
-                <w:szCs w:val="28"/>
-              </w:rPr>
-            </w:pPr>
-          </w:p>
-        </w:tc>
-        <w:tc>
-          <w:tcPr>
-            <w:tcW w:w="1220" w:type="dxa"/>
-            <w:tcBorders>
-              <w:top w:val="single" w:sz="4" w:space="0" w:color="auto"/>
-              <w:left w:val="nil"/>
-              <w:bottom w:val="nil"/>
-              <w:right w:val="nil"/>
-            </w:tcBorders>
-            <w:vAlign w:val="center"/>
-          </w:tcPr>
-          <w:p>
-            <w:pPr>
-              <w:jc w:val="center"/>
-              <w:rPr>
-                <w:rFonts w:asciiTheme="majorHAnsi" w:hAnsiTheme="majorHAnsi"/>
-                <w:sz w:val="28"/>
-                <w:szCs w:val="28"/>
-              </w:rPr>
-            </w:pPr>
           </w:p>
         </w:tc>
       </w:tr>
@@ -2148,6 +1633,7 @@
           <w:bCs/>
           <w:sz w:val="28"/>
           <w:szCs w:val="28"/>
+          <w:lang w:val="en-US"/>
         </w:rPr>
       </w:pPr>
       <w:r>
@@ -2157,9 +1643,42 @@
           <w:bCs/>
           <w:sz w:val="28"/>
           <w:szCs w:val="28"/>
+          <w:lang w:val="en-US"/>
         </w:rPr>
         <w:t>Subjects</w:t>
       </w:r>
+    </w:p>
+    <w:p>
+      <w:pPr>
+        <w:rPr>
+          <w:rFonts w:asciiTheme="majorHAnsi" w:hAnsiTheme="majorHAnsi"/>
+          <w:sz w:val="28"/>
+          <w:szCs w:val="28"/>
+          <w:lang w:val="en-US"/>
+        </w:rPr>
+      </w:pPr>
+    </w:p>
+    <w:p>
+      <w:pPr>
+        <w:rPr>
+          <w:rFonts w:asciiTheme="majorHAnsi" w:hAnsiTheme="majorHAnsi"/>
+          <w:b/>
+          <w:bCs/>
+          <w:sz w:val="28"/>
+          <w:szCs w:val="28"/>
+          <w:lang w:val="en-US"/>
+        </w:rPr>
+      </w:pPr>
+    </w:p>
+    <w:p>
+      <w:pPr>
+        <w:rPr>
+          <w:rFonts w:asciiTheme="majorHAnsi" w:hAnsiTheme="majorHAnsi"/>
+          <w:sz w:val="28"/>
+          <w:szCs w:val="28"/>
+          <w:lang w:val="en-US"/>
+        </w:rPr>
+      </w:pPr>
     </w:p>
     <w:sectPr>
       <w:headerReference w:type="even" r:id="rId7"/>

</xml_diff>

<commit_message>
Filled day 1 of week 1 and fixed some things, with a small redesign
</commit_message>
<xml_diff>
--- a/data/STFO.docx
+++ b/data/STFO.docx
@@ -968,24 +968,7 @@
           <w:lang w:val="en-US"/>
         </w:rPr>
         <w:tab/>
-      </w:r>
-      <w:r>
-        <w:rPr>
-          <w:rFonts w:asciiTheme="majorHAnsi" w:hAnsiTheme="majorHAnsi"/>
-          <w:sz w:val="48"/>
-          <w:szCs w:val="48"/>
-          <w:lang w:val="en-US"/>
-        </w:rPr>
-        <w:t xml:space="preserve">      </w:t>
-      </w:r>
-      <w:r>
-        <w:rPr>
-          <w:rFonts w:asciiTheme="majorHAnsi" w:hAnsiTheme="majorHAnsi"/>
-          <w:sz w:val="48"/>
-          <w:szCs w:val="48"/>
-          <w:lang w:val="en-US"/>
-        </w:rPr>
-        <w:t>Summer Task Flow Organizer</w:t>
+        <w:t xml:space="preserve">      Summer Task Flow Organizer</w:t>
       </w:r>
     </w:p>
     <w:p>
@@ -1680,13 +1663,930 @@
         </w:rPr>
       </w:pPr>
     </w:p>
+    <w:tbl>
+      <w:tblPr>
+        <w:tblStyle w:val="TableGrid"/>
+        <w:tblpPr w:leftFromText="141" w:rightFromText="141" w:vertAnchor="text" w:horzAnchor="margin" w:tblpY="2444"/>
+        <w:tblW w:w="15780" w:type="dxa"/>
+        <w:tblBorders>
+          <w:top w:val="double" w:sz="4" w:space="0" w:color="auto"/>
+          <w:left w:val="double" w:sz="4" w:space="0" w:color="auto"/>
+          <w:bottom w:val="double" w:sz="4" w:space="0" w:color="auto"/>
+          <w:right w:val="double" w:sz="4" w:space="0" w:color="auto"/>
+        </w:tblBorders>
+        <w:tblLayout w:type="fixed"/>
+        <w:tblLook w:val="04A0" w:firstRow="1" w:lastRow="0" w:firstColumn="1" w:lastColumn="0" w:noHBand="0" w:noVBand="1"/>
+      </w:tblPr>
+      <w:tblGrid>
+        <w:gridCol w:w="2254"/>
+        <w:gridCol w:w="2254"/>
+        <w:gridCol w:w="2254"/>
+        <w:gridCol w:w="2255"/>
+        <w:gridCol w:w="2254"/>
+        <w:gridCol w:w="2254"/>
+        <w:gridCol w:w="2255"/>
+      </w:tblGrid>
+      <w:tr>
+        <w:trPr>
+          <w:trHeight w:val="1404"/>
+        </w:trPr>
+        <w:tc>
+          <w:tcPr>
+            <w:tcW w:w="2254" w:type="dxa"/>
+            <w:shd w:val="clear" w:color="auto" w:fill="D9D9D9" w:themeFill="background1" w:themeFillShade="D9"/>
+            <w:vAlign w:val="center"/>
+          </w:tcPr>
+          <w:p>
+            <w:pPr>
+              <w:jc w:val="center"/>
+              <w:rPr>
+                <w:rFonts w:asciiTheme="majorHAnsi" w:hAnsiTheme="majorHAnsi"/>
+                <w:sz w:val="36"/>
+                <w:szCs w:val="36"/>
+              </w:rPr>
+            </w:pPr>
+            <w:r>
+              <w:rPr>
+                <w:rFonts w:asciiTheme="majorHAnsi" w:hAnsiTheme="majorHAnsi"/>
+                <w:sz w:val="36"/>
+                <w:szCs w:val="36"/>
+              </w:rPr>
+              <w:lastRenderedPageBreak/>
+              <w:t>Monday</w:t>
+            </w:r>
+          </w:p>
+        </w:tc>
+        <w:tc>
+          <w:tcPr>
+            <w:tcW w:w="2254" w:type="dxa"/>
+            <w:shd w:val="clear" w:color="auto" w:fill="D9D9D9" w:themeFill="background1" w:themeFillShade="D9"/>
+            <w:vAlign w:val="center"/>
+          </w:tcPr>
+          <w:p>
+            <w:pPr>
+              <w:jc w:val="center"/>
+              <w:rPr>
+                <w:rFonts w:asciiTheme="majorHAnsi" w:hAnsiTheme="majorHAnsi"/>
+                <w:sz w:val="36"/>
+                <w:szCs w:val="36"/>
+              </w:rPr>
+            </w:pPr>
+            <w:r>
+              <w:rPr>
+                <w:rFonts w:asciiTheme="majorHAnsi" w:hAnsiTheme="majorHAnsi"/>
+                <w:sz w:val="36"/>
+                <w:szCs w:val="36"/>
+              </w:rPr>
+              <w:t>Tuesday</w:t>
+            </w:r>
+          </w:p>
+        </w:tc>
+        <w:tc>
+          <w:tcPr>
+            <w:tcW w:w="2254" w:type="dxa"/>
+            <w:shd w:val="clear" w:color="auto" w:fill="D9D9D9" w:themeFill="background1" w:themeFillShade="D9"/>
+            <w:vAlign w:val="center"/>
+          </w:tcPr>
+          <w:p>
+            <w:pPr>
+              <w:jc w:val="center"/>
+              <w:rPr>
+                <w:rFonts w:asciiTheme="majorHAnsi" w:hAnsiTheme="majorHAnsi"/>
+                <w:sz w:val="36"/>
+                <w:szCs w:val="36"/>
+              </w:rPr>
+            </w:pPr>
+            <w:r>
+              <w:rPr>
+                <w:rFonts w:asciiTheme="majorHAnsi" w:hAnsiTheme="majorHAnsi"/>
+                <w:sz w:val="36"/>
+                <w:szCs w:val="36"/>
+              </w:rPr>
+              <w:t>Wednesday</w:t>
+            </w:r>
+          </w:p>
+        </w:tc>
+        <w:tc>
+          <w:tcPr>
+            <w:tcW w:w="2255" w:type="dxa"/>
+            <w:shd w:val="clear" w:color="auto" w:fill="D9D9D9" w:themeFill="background1" w:themeFillShade="D9"/>
+            <w:vAlign w:val="center"/>
+          </w:tcPr>
+          <w:p>
+            <w:pPr>
+              <w:jc w:val="center"/>
+              <w:rPr>
+                <w:rFonts w:asciiTheme="majorHAnsi" w:hAnsiTheme="majorHAnsi"/>
+                <w:sz w:val="36"/>
+                <w:szCs w:val="36"/>
+              </w:rPr>
+            </w:pPr>
+            <w:r>
+              <w:rPr>
+                <w:rFonts w:asciiTheme="majorHAnsi" w:hAnsiTheme="majorHAnsi"/>
+                <w:sz w:val="36"/>
+                <w:szCs w:val="36"/>
+              </w:rPr>
+              <w:t>Thursday</w:t>
+            </w:r>
+          </w:p>
+        </w:tc>
+        <w:tc>
+          <w:tcPr>
+            <w:tcW w:w="2254" w:type="dxa"/>
+            <w:shd w:val="clear" w:color="auto" w:fill="D9D9D9" w:themeFill="background1" w:themeFillShade="D9"/>
+            <w:vAlign w:val="center"/>
+          </w:tcPr>
+          <w:p>
+            <w:pPr>
+              <w:jc w:val="center"/>
+              <w:rPr>
+                <w:rFonts w:asciiTheme="majorHAnsi" w:hAnsiTheme="majorHAnsi"/>
+                <w:sz w:val="36"/>
+                <w:szCs w:val="36"/>
+              </w:rPr>
+            </w:pPr>
+            <w:r>
+              <w:rPr>
+                <w:rFonts w:asciiTheme="majorHAnsi" w:hAnsiTheme="majorHAnsi"/>
+                <w:sz w:val="36"/>
+                <w:szCs w:val="36"/>
+              </w:rPr>
+              <w:t>Friday</w:t>
+            </w:r>
+          </w:p>
+        </w:tc>
+        <w:tc>
+          <w:tcPr>
+            <w:tcW w:w="2254" w:type="dxa"/>
+            <w:shd w:val="clear" w:color="auto" w:fill="D9D9D9" w:themeFill="background1" w:themeFillShade="D9"/>
+            <w:vAlign w:val="center"/>
+          </w:tcPr>
+          <w:p>
+            <w:pPr>
+              <w:jc w:val="center"/>
+              <w:rPr>
+                <w:rFonts w:asciiTheme="majorHAnsi" w:hAnsiTheme="majorHAnsi"/>
+                <w:sz w:val="36"/>
+                <w:szCs w:val="36"/>
+              </w:rPr>
+            </w:pPr>
+            <w:r>
+              <w:rPr>
+                <w:rFonts w:asciiTheme="majorHAnsi" w:hAnsiTheme="majorHAnsi"/>
+                <w:sz w:val="36"/>
+                <w:szCs w:val="36"/>
+              </w:rPr>
+              <w:t>Saturday</w:t>
+            </w:r>
+          </w:p>
+        </w:tc>
+        <w:tc>
+          <w:tcPr>
+            <w:tcW w:w="2255" w:type="dxa"/>
+            <w:shd w:val="clear" w:color="auto" w:fill="D9D9D9" w:themeFill="background1" w:themeFillShade="D9"/>
+            <w:vAlign w:val="center"/>
+          </w:tcPr>
+          <w:p>
+            <w:pPr>
+              <w:jc w:val="center"/>
+              <w:rPr>
+                <w:rFonts w:asciiTheme="majorHAnsi" w:hAnsiTheme="majorHAnsi"/>
+                <w:sz w:val="36"/>
+                <w:szCs w:val="36"/>
+              </w:rPr>
+            </w:pPr>
+            <w:r>
+              <w:rPr>
+                <w:rFonts w:asciiTheme="majorHAnsi" w:hAnsiTheme="majorHAnsi"/>
+                <w:sz w:val="36"/>
+                <w:szCs w:val="36"/>
+              </w:rPr>
+              <w:t>Sunday</w:t>
+            </w:r>
+          </w:p>
+        </w:tc>
+      </w:tr>
+      <w:tr>
+        <w:trPr>
+          <w:trHeight w:val="1404"/>
+        </w:trPr>
+        <w:tc>
+          <w:tcPr>
+            <w:tcW w:w="2254" w:type="dxa"/>
+            <w:shd w:val="clear" w:color="auto" w:fill="C2D69B" w:themeFill="accent3" w:themeFillTint="99"/>
+            <w:vAlign w:val="center"/>
+          </w:tcPr>
+          <w:p>
+            <w:pPr>
+              <w:jc w:val="center"/>
+              <w:rPr>
+                <w:rFonts w:asciiTheme="majorHAnsi" w:hAnsiTheme="majorHAnsi"/>
+                <w:sz w:val="36"/>
+                <w:szCs w:val="36"/>
+              </w:rPr>
+            </w:pPr>
+            <w:r>
+              <w:rPr>
+                <w:rFonts w:asciiTheme="majorHAnsi" w:hAnsiTheme="majorHAnsi"/>
+                <w:sz w:val="36"/>
+                <w:szCs w:val="36"/>
+              </w:rPr>
+              <w:t>NT</w:t>
+            </w:r>
+          </w:p>
+        </w:tc>
+        <w:tc>
+          <w:tcPr>
+            <w:tcW w:w="2254" w:type="dxa"/>
+            <w:vAlign w:val="center"/>
+          </w:tcPr>
+          <w:p>
+            <w:pPr>
+              <w:jc w:val="center"/>
+              <w:rPr>
+                <w:rFonts w:asciiTheme="majorHAnsi" w:hAnsiTheme="majorHAnsi"/>
+                <w:sz w:val="36"/>
+                <w:szCs w:val="36"/>
+              </w:rPr>
+            </w:pPr>
+            <w:r>
+              <w:rPr>
+                <w:rFonts w:asciiTheme="majorHAnsi" w:hAnsiTheme="majorHAnsi"/>
+                <w:sz w:val="36"/>
+                <w:szCs w:val="36"/>
+              </w:rPr>
+              <w:t>SPORT</w:t>
+            </w:r>
+          </w:p>
+        </w:tc>
+        <w:tc>
+          <w:tcPr>
+            <w:tcW w:w="2254" w:type="dxa"/>
+            <w:vAlign w:val="center"/>
+          </w:tcPr>
+          <w:p>
+            <w:pPr>
+              <w:jc w:val="center"/>
+              <w:rPr>
+                <w:rFonts w:asciiTheme="majorHAnsi" w:hAnsiTheme="majorHAnsi"/>
+                <w:sz w:val="36"/>
+                <w:szCs w:val="36"/>
+              </w:rPr>
+            </w:pPr>
+            <w:r>
+              <w:rPr>
+                <w:rFonts w:asciiTheme="majorHAnsi" w:hAnsiTheme="majorHAnsi"/>
+                <w:sz w:val="36"/>
+                <w:szCs w:val="36"/>
+              </w:rPr>
+              <w:t>COMBI</w:t>
+            </w:r>
+          </w:p>
+        </w:tc>
+        <w:tc>
+          <w:tcPr>
+            <w:tcW w:w="2255" w:type="dxa"/>
+            <w:vAlign w:val="center"/>
+          </w:tcPr>
+          <w:p>
+            <w:pPr>
+              <w:jc w:val="center"/>
+              <w:rPr>
+                <w:rFonts w:asciiTheme="majorHAnsi" w:hAnsiTheme="majorHAnsi"/>
+                <w:sz w:val="36"/>
+                <w:szCs w:val="36"/>
+              </w:rPr>
+            </w:pPr>
+            <w:r>
+              <w:rPr>
+                <w:rFonts w:asciiTheme="majorHAnsi" w:hAnsiTheme="majorHAnsi"/>
+                <w:sz w:val="36"/>
+                <w:szCs w:val="36"/>
+              </w:rPr>
+              <w:t>CONTESTS</w:t>
+            </w:r>
+          </w:p>
+        </w:tc>
+        <w:tc>
+          <w:tcPr>
+            <w:tcW w:w="2254" w:type="dxa"/>
+            <w:vAlign w:val="center"/>
+          </w:tcPr>
+          <w:p>
+            <w:pPr>
+              <w:jc w:val="center"/>
+              <w:rPr>
+                <w:rFonts w:asciiTheme="majorHAnsi" w:hAnsiTheme="majorHAnsi"/>
+                <w:sz w:val="36"/>
+                <w:szCs w:val="36"/>
+              </w:rPr>
+            </w:pPr>
+            <w:r>
+              <w:rPr>
+                <w:rFonts w:asciiTheme="majorHAnsi" w:hAnsiTheme="majorHAnsi"/>
+                <w:sz w:val="36"/>
+                <w:szCs w:val="36"/>
+              </w:rPr>
+              <w:t>Surah Yusuf</w:t>
+            </w:r>
+          </w:p>
+        </w:tc>
+        <w:tc>
+          <w:tcPr>
+            <w:tcW w:w="2254" w:type="dxa"/>
+            <w:vAlign w:val="center"/>
+          </w:tcPr>
+          <w:p>
+            <w:pPr>
+              <w:jc w:val="center"/>
+              <w:rPr>
+                <w:rFonts w:asciiTheme="majorHAnsi" w:hAnsiTheme="majorHAnsi"/>
+                <w:sz w:val="36"/>
+                <w:szCs w:val="36"/>
+              </w:rPr>
+            </w:pPr>
+            <w:r>
+              <w:rPr>
+                <w:rFonts w:asciiTheme="majorHAnsi" w:hAnsiTheme="majorHAnsi"/>
+                <w:sz w:val="32"/>
+                <w:szCs w:val="32"/>
+              </w:rPr>
+              <w:t>GRAPHS</w:t>
+            </w:r>
+          </w:p>
+        </w:tc>
+        <w:tc>
+          <w:tcPr>
+            <w:tcW w:w="2255" w:type="dxa"/>
+            <w:vAlign w:val="center"/>
+          </w:tcPr>
+          <w:p>
+            <w:pPr>
+              <w:jc w:val="center"/>
+              <w:rPr>
+                <w:rFonts w:asciiTheme="majorHAnsi" w:hAnsiTheme="majorHAnsi"/>
+                <w:sz w:val="36"/>
+                <w:szCs w:val="36"/>
+              </w:rPr>
+            </w:pPr>
+            <w:r>
+              <w:rPr>
+                <w:rFonts w:asciiTheme="majorHAnsi" w:hAnsiTheme="majorHAnsi"/>
+                <w:sz w:val="36"/>
+                <w:szCs w:val="36"/>
+              </w:rPr>
+              <w:t>SPORT</w:t>
+            </w:r>
+          </w:p>
+        </w:tc>
+      </w:tr>
+      <w:tr>
+        <w:trPr>
+          <w:trHeight w:val="1404"/>
+        </w:trPr>
+        <w:tc>
+          <w:tcPr>
+            <w:tcW w:w="2254" w:type="dxa"/>
+            <w:shd w:val="clear" w:color="auto" w:fill="EAF1DD" w:themeFill="accent3" w:themeFillTint="33"/>
+            <w:vAlign w:val="center"/>
+          </w:tcPr>
+          <w:p>
+            <w:pPr>
+              <w:jc w:val="center"/>
+              <w:rPr>
+                <w:rFonts w:asciiTheme="majorHAnsi" w:hAnsiTheme="majorHAnsi"/>
+                <w:sz w:val="36"/>
+                <w:szCs w:val="36"/>
+              </w:rPr>
+            </w:pPr>
+            <w:r>
+              <w:rPr>
+                <w:rFonts w:asciiTheme="majorHAnsi" w:hAnsiTheme="majorHAnsi"/>
+                <w:sz w:val="36"/>
+                <w:szCs w:val="36"/>
+              </w:rPr>
+              <w:t>GEO</w:t>
+            </w:r>
+          </w:p>
+        </w:tc>
+        <w:tc>
+          <w:tcPr>
+            <w:tcW w:w="2254" w:type="dxa"/>
+            <w:vAlign w:val="center"/>
+          </w:tcPr>
+          <w:p>
+            <w:pPr>
+              <w:jc w:val="center"/>
+              <w:rPr>
+                <w:rFonts w:asciiTheme="majorHAnsi" w:hAnsiTheme="majorHAnsi"/>
+                <w:sz w:val="36"/>
+                <w:szCs w:val="36"/>
+              </w:rPr>
+            </w:pPr>
+            <w:r>
+              <w:rPr>
+                <w:rFonts w:asciiTheme="majorHAnsi" w:hAnsiTheme="majorHAnsi"/>
+                <w:sz w:val="36"/>
+                <w:szCs w:val="36"/>
+              </w:rPr>
+              <w:t>Physics</w:t>
+            </w:r>
+          </w:p>
+        </w:tc>
+        <w:tc>
+          <w:tcPr>
+            <w:tcW w:w="2254" w:type="dxa"/>
+            <w:vAlign w:val="center"/>
+          </w:tcPr>
+          <w:p>
+            <w:pPr>
+              <w:jc w:val="center"/>
+              <w:rPr>
+                <w:rFonts w:asciiTheme="majorHAnsi" w:hAnsiTheme="majorHAnsi"/>
+                <w:sz w:val="36"/>
+                <w:szCs w:val="36"/>
+              </w:rPr>
+            </w:pPr>
+            <w:r>
+              <w:rPr>
+                <w:rFonts w:asciiTheme="majorHAnsi" w:hAnsiTheme="majorHAnsi"/>
+                <w:sz w:val="36"/>
+                <w:szCs w:val="36"/>
+              </w:rPr>
+              <w:t>FE</w:t>
+            </w:r>
+          </w:p>
+        </w:tc>
+        <w:tc>
+          <w:tcPr>
+            <w:tcW w:w="2255" w:type="dxa"/>
+            <w:vAlign w:val="center"/>
+          </w:tcPr>
+          <w:p>
+            <w:pPr>
+              <w:jc w:val="center"/>
+              <w:rPr>
+                <w:rFonts w:asciiTheme="majorHAnsi" w:hAnsiTheme="majorHAnsi"/>
+                <w:sz w:val="36"/>
+                <w:szCs w:val="36"/>
+              </w:rPr>
+            </w:pPr>
+            <w:r>
+              <w:rPr>
+                <w:rFonts w:asciiTheme="majorHAnsi" w:hAnsiTheme="majorHAnsi"/>
+                <w:sz w:val="36"/>
+                <w:szCs w:val="36"/>
+              </w:rPr>
+              <w:t>BS</w:t>
+            </w:r>
+          </w:p>
+        </w:tc>
+        <w:tc>
+          <w:tcPr>
+            <w:tcW w:w="2254" w:type="dxa"/>
+            <w:vAlign w:val="center"/>
+          </w:tcPr>
+          <w:p>
+            <w:pPr>
+              <w:jc w:val="center"/>
+              <w:rPr>
+                <w:rFonts w:asciiTheme="majorHAnsi" w:hAnsiTheme="majorHAnsi"/>
+                <w:sz w:val="36"/>
+                <w:szCs w:val="36"/>
+              </w:rPr>
+            </w:pPr>
+            <w:r>
+              <w:rPr>
+                <w:rFonts w:asciiTheme="majorHAnsi" w:hAnsiTheme="majorHAnsi"/>
+                <w:sz w:val="36"/>
+                <w:szCs w:val="36"/>
+              </w:rPr>
+              <w:t>FRENCH</w:t>
+            </w:r>
+          </w:p>
+        </w:tc>
+        <w:tc>
+          <w:tcPr>
+            <w:tcW w:w="2254" w:type="dxa"/>
+            <w:vAlign w:val="center"/>
+          </w:tcPr>
+          <w:p>
+            <w:pPr>
+              <w:jc w:val="center"/>
+              <w:rPr>
+                <w:rFonts w:asciiTheme="majorHAnsi" w:hAnsiTheme="majorHAnsi"/>
+                <w:sz w:val="36"/>
+                <w:szCs w:val="36"/>
+              </w:rPr>
+            </w:pPr>
+            <w:r>
+              <w:rPr>
+                <w:rFonts w:asciiTheme="majorHAnsi" w:hAnsiTheme="majorHAnsi"/>
+                <w:sz w:val="36"/>
+                <w:szCs w:val="36"/>
+              </w:rPr>
+              <w:t>ARABIC</w:t>
+            </w:r>
+          </w:p>
+        </w:tc>
+        <w:tc>
+          <w:tcPr>
+            <w:tcW w:w="2255" w:type="dxa"/>
+            <w:vAlign w:val="center"/>
+          </w:tcPr>
+          <w:p>
+            <w:pPr>
+              <w:jc w:val="center"/>
+              <w:rPr>
+                <w:rFonts w:asciiTheme="majorHAnsi" w:hAnsiTheme="majorHAnsi"/>
+                <w:sz w:val="36"/>
+                <w:szCs w:val="36"/>
+              </w:rPr>
+            </w:pPr>
+            <w:r>
+              <w:rPr>
+                <w:rFonts w:asciiTheme="majorHAnsi" w:hAnsiTheme="majorHAnsi"/>
+                <w:sz w:val="36"/>
+                <w:szCs w:val="36"/>
+              </w:rPr>
+              <w:t>FRENCH</w:t>
+            </w:r>
+          </w:p>
+        </w:tc>
+      </w:tr>
+      <w:tr>
+        <w:trPr>
+          <w:trHeight w:val="1404"/>
+        </w:trPr>
+        <w:tc>
+          <w:tcPr>
+            <w:tcW w:w="2254" w:type="dxa"/>
+            <w:vAlign w:val="center"/>
+          </w:tcPr>
+          <w:p>
+            <w:pPr>
+              <w:jc w:val="center"/>
+              <w:rPr>
+                <w:rFonts w:asciiTheme="majorHAnsi" w:hAnsiTheme="majorHAnsi"/>
+                <w:sz w:val="36"/>
+                <w:szCs w:val="36"/>
+              </w:rPr>
+            </w:pPr>
+            <w:r>
+              <w:rPr>
+                <w:rFonts w:asciiTheme="majorHAnsi" w:hAnsiTheme="majorHAnsi"/>
+                <w:sz w:val="36"/>
+                <w:szCs w:val="36"/>
+              </w:rPr>
+              <w:t>DP</w:t>
+            </w:r>
+          </w:p>
+        </w:tc>
+        <w:tc>
+          <w:tcPr>
+            <w:tcW w:w="2254" w:type="dxa"/>
+            <w:vAlign w:val="center"/>
+          </w:tcPr>
+          <w:p>
+            <w:pPr>
+              <w:jc w:val="center"/>
+              <w:rPr>
+                <w:rFonts w:asciiTheme="majorHAnsi" w:hAnsiTheme="majorHAnsi"/>
+                <w:sz w:val="36"/>
+                <w:szCs w:val="36"/>
+              </w:rPr>
+            </w:pPr>
+            <w:r>
+              <w:rPr>
+                <w:rFonts w:asciiTheme="majorHAnsi" w:hAnsiTheme="majorHAnsi"/>
+                <w:sz w:val="36"/>
+                <w:szCs w:val="36"/>
+              </w:rPr>
+              <w:t>CONTESTS</w:t>
+            </w:r>
+          </w:p>
+        </w:tc>
+        <w:tc>
+          <w:tcPr>
+            <w:tcW w:w="2254" w:type="dxa"/>
+            <w:vAlign w:val="center"/>
+          </w:tcPr>
+          <w:p>
+            <w:pPr>
+              <w:jc w:val="center"/>
+              <w:rPr>
+                <w:rFonts w:asciiTheme="majorHAnsi" w:hAnsiTheme="majorHAnsi"/>
+                <w:sz w:val="36"/>
+                <w:szCs w:val="36"/>
+              </w:rPr>
+            </w:pPr>
+            <w:r>
+              <w:rPr>
+                <w:rFonts w:asciiTheme="majorHAnsi" w:hAnsiTheme="majorHAnsi"/>
+                <w:sz w:val="36"/>
+                <w:szCs w:val="36"/>
+              </w:rPr>
+              <w:t>NT</w:t>
+            </w:r>
+          </w:p>
+        </w:tc>
+        <w:tc>
+          <w:tcPr>
+            <w:tcW w:w="2255" w:type="dxa"/>
+            <w:vAlign w:val="center"/>
+          </w:tcPr>
+          <w:p>
+            <w:pPr>
+              <w:jc w:val="center"/>
+              <w:rPr>
+                <w:rFonts w:asciiTheme="majorHAnsi" w:hAnsiTheme="majorHAnsi"/>
+                <w:sz w:val="36"/>
+                <w:szCs w:val="36"/>
+              </w:rPr>
+            </w:pPr>
+            <w:r>
+              <w:rPr>
+                <w:rFonts w:asciiTheme="majorHAnsi" w:hAnsiTheme="majorHAnsi"/>
+                <w:sz w:val="36"/>
+                <w:szCs w:val="36"/>
+              </w:rPr>
+              <w:t>SPORT</w:t>
+            </w:r>
+          </w:p>
+        </w:tc>
+        <w:tc>
+          <w:tcPr>
+            <w:tcW w:w="2254" w:type="dxa"/>
+            <w:vAlign w:val="center"/>
+          </w:tcPr>
+          <w:p>
+            <w:pPr>
+              <w:jc w:val="center"/>
+              <w:rPr>
+                <w:rFonts w:asciiTheme="majorHAnsi" w:hAnsiTheme="majorHAnsi"/>
+                <w:sz w:val="36"/>
+                <w:szCs w:val="36"/>
+              </w:rPr>
+            </w:pPr>
+            <w:r>
+              <w:rPr>
+                <w:rFonts w:asciiTheme="majorHAnsi" w:hAnsiTheme="majorHAnsi"/>
+                <w:sz w:val="36"/>
+                <w:szCs w:val="36"/>
+              </w:rPr>
+              <w:t>Chemistry</w:t>
+            </w:r>
+          </w:p>
+        </w:tc>
+        <w:tc>
+          <w:tcPr>
+            <w:tcW w:w="2254" w:type="dxa"/>
+            <w:vAlign w:val="center"/>
+          </w:tcPr>
+          <w:p>
+            <w:pPr>
+              <w:jc w:val="center"/>
+              <w:rPr>
+                <w:rFonts w:asciiTheme="majorHAnsi" w:hAnsiTheme="majorHAnsi"/>
+                <w:sz w:val="36"/>
+                <w:szCs w:val="36"/>
+              </w:rPr>
+            </w:pPr>
+            <w:r>
+              <w:rPr>
+                <w:rFonts w:asciiTheme="majorHAnsi" w:hAnsiTheme="majorHAnsi"/>
+                <w:sz w:val="36"/>
+                <w:szCs w:val="36"/>
+              </w:rPr>
+              <w:t>INEQ</w:t>
+            </w:r>
+          </w:p>
+        </w:tc>
+        <w:tc>
+          <w:tcPr>
+            <w:tcW w:w="2255" w:type="dxa"/>
+            <w:vAlign w:val="center"/>
+          </w:tcPr>
+          <w:p>
+            <w:pPr>
+              <w:jc w:val="center"/>
+              <w:rPr>
+                <w:rFonts w:asciiTheme="majorHAnsi" w:hAnsiTheme="majorHAnsi"/>
+                <w:sz w:val="36"/>
+                <w:szCs w:val="36"/>
+              </w:rPr>
+            </w:pPr>
+            <w:r>
+              <w:rPr>
+                <w:rFonts w:asciiTheme="majorHAnsi" w:hAnsiTheme="majorHAnsi"/>
+                <w:sz w:val="36"/>
+                <w:szCs w:val="36"/>
+              </w:rPr>
+              <w:t>ALGEBRA</w:t>
+            </w:r>
+          </w:p>
+        </w:tc>
+      </w:tr>
+    </w:tbl>
+    <w:tbl>
+      <w:tblPr>
+        <w:tblStyle w:val="TableGrid"/>
+        <w:tblpPr w:leftFromText="141" w:rightFromText="141" w:vertAnchor="text" w:horzAnchor="margin" w:tblpXSpec="right" w:tblpY="-220"/>
+        <w:tblOverlap w:val="never"/>
+        <w:tblW w:w="0" w:type="auto"/>
+        <w:tblLayout w:type="fixed"/>
+        <w:tblLook w:val="04A0" w:firstRow="1" w:lastRow="0" w:firstColumn="1" w:lastColumn="0" w:noHBand="0" w:noVBand="1"/>
+      </w:tblPr>
+      <w:tblGrid>
+        <w:gridCol w:w="755"/>
+        <w:gridCol w:w="756"/>
+        <w:gridCol w:w="756"/>
+        <w:gridCol w:w="756"/>
+      </w:tblGrid>
+      <w:tr>
+        <w:trPr>
+          <w:trHeight w:val="530"/>
+        </w:trPr>
+        <w:tc>
+          <w:tcPr>
+            <w:tcW w:w="755" w:type="dxa"/>
+            <w:vAlign w:val="center"/>
+          </w:tcPr>
+          <w:p>
+            <w:pPr>
+              <w:jc w:val="center"/>
+              <w:rPr>
+                <w:rFonts w:asciiTheme="majorHAnsi" w:hAnsiTheme="majorHAnsi"/>
+              </w:rPr>
+            </w:pPr>
+          </w:p>
+        </w:tc>
+        <w:tc>
+          <w:tcPr>
+            <w:tcW w:w="756" w:type="dxa"/>
+            <w:shd w:val="clear" w:color="auto" w:fill="EAF1DD" w:themeFill="accent3" w:themeFillTint="33"/>
+            <w:vAlign w:val="center"/>
+          </w:tcPr>
+          <w:p>
+            <w:pPr>
+              <w:jc w:val="center"/>
+              <w:rPr>
+                <w:rFonts w:asciiTheme="majorHAnsi" w:hAnsiTheme="majorHAnsi"/>
+              </w:rPr>
+            </w:pPr>
+          </w:p>
+        </w:tc>
+        <w:tc>
+          <w:tcPr>
+            <w:tcW w:w="756" w:type="dxa"/>
+            <w:shd w:val="clear" w:color="auto" w:fill="C2D69B" w:themeFill="accent3" w:themeFillTint="99"/>
+            <w:vAlign w:val="center"/>
+          </w:tcPr>
+          <w:p>
+            <w:pPr>
+              <w:jc w:val="center"/>
+              <w:rPr>
+                <w:rFonts w:asciiTheme="majorHAnsi" w:hAnsiTheme="majorHAnsi"/>
+              </w:rPr>
+            </w:pPr>
+          </w:p>
+        </w:tc>
+        <w:tc>
+          <w:tcPr>
+            <w:tcW w:w="756" w:type="dxa"/>
+            <w:shd w:val="clear" w:color="auto" w:fill="76923C" w:themeFill="accent3" w:themeFillShade="BF"/>
+            <w:vAlign w:val="center"/>
+          </w:tcPr>
+          <w:p>
+            <w:pPr>
+              <w:jc w:val="center"/>
+              <w:rPr>
+                <w:rFonts w:asciiTheme="majorHAnsi" w:hAnsiTheme="majorHAnsi"/>
+              </w:rPr>
+            </w:pPr>
+          </w:p>
+        </w:tc>
+      </w:tr>
+      <w:tr>
+        <w:trPr>
+          <w:trHeight w:val="274"/>
+        </w:trPr>
+        <w:tc>
+          <w:tcPr>
+            <w:tcW w:w="755" w:type="dxa"/>
+            <w:vAlign w:val="center"/>
+          </w:tcPr>
+          <w:p>
+            <w:pPr>
+              <w:jc w:val="center"/>
+              <w:rPr>
+                <w:rFonts w:asciiTheme="majorHAnsi" w:hAnsiTheme="majorHAnsi"/>
+                <w:sz w:val="18"/>
+                <w:szCs w:val="18"/>
+              </w:rPr>
+            </w:pPr>
+            <w:r>
+              <w:rPr>
+                <w:rFonts w:asciiTheme="majorHAnsi" w:hAnsiTheme="majorHAnsi"/>
+                <w:sz w:val="18"/>
+                <w:szCs w:val="18"/>
+              </w:rPr>
+              <w:t>0min</w:t>
+            </w:r>
+          </w:p>
+        </w:tc>
+        <w:tc>
+          <w:tcPr>
+            <w:tcW w:w="756" w:type="dxa"/>
+            <w:vAlign w:val="center"/>
+          </w:tcPr>
+          <w:p>
+            <w:pPr>
+              <w:jc w:val="center"/>
+              <w:rPr>
+                <w:rFonts w:asciiTheme="majorHAnsi" w:hAnsiTheme="majorHAnsi"/>
+                <w:sz w:val="18"/>
+                <w:szCs w:val="18"/>
+              </w:rPr>
+            </w:pPr>
+            <w:r>
+              <w:rPr>
+                <w:rFonts w:asciiTheme="majorHAnsi" w:hAnsiTheme="majorHAnsi"/>
+                <w:sz w:val="18"/>
+                <w:szCs w:val="18"/>
+              </w:rPr>
+              <w:t>30min</w:t>
+            </w:r>
+          </w:p>
+        </w:tc>
+        <w:tc>
+          <w:tcPr>
+            <w:tcW w:w="756" w:type="dxa"/>
+            <w:vAlign w:val="center"/>
+          </w:tcPr>
+          <w:p>
+            <w:pPr>
+              <w:jc w:val="center"/>
+              <w:rPr>
+                <w:rFonts w:asciiTheme="majorHAnsi" w:hAnsiTheme="majorHAnsi"/>
+                <w:sz w:val="18"/>
+                <w:szCs w:val="18"/>
+              </w:rPr>
+            </w:pPr>
+            <w:r>
+              <w:rPr>
+                <w:rFonts w:asciiTheme="majorHAnsi" w:hAnsiTheme="majorHAnsi"/>
+                <w:sz w:val="18"/>
+                <w:szCs w:val="18"/>
+              </w:rPr>
+              <w:t>1h</w:t>
+            </w:r>
+          </w:p>
+        </w:tc>
+        <w:tc>
+          <w:tcPr>
+            <w:tcW w:w="756" w:type="dxa"/>
+            <w:vAlign w:val="center"/>
+          </w:tcPr>
+          <w:p>
+            <w:pPr>
+              <w:jc w:val="center"/>
+              <w:rPr>
+                <w:rFonts w:asciiTheme="majorHAnsi" w:hAnsiTheme="majorHAnsi"/>
+                <w:sz w:val="18"/>
+                <w:szCs w:val="18"/>
+              </w:rPr>
+            </w:pPr>
+            <w:r>
+              <w:rPr>
+                <w:rFonts w:asciiTheme="majorHAnsi" w:hAnsiTheme="majorHAnsi"/>
+                <w:sz w:val="18"/>
+                <w:szCs w:val="18"/>
+              </w:rPr>
+              <w:t>2h</w:t>
+            </w:r>
+          </w:p>
+        </w:tc>
+      </w:tr>
+    </w:tbl>
+    <w:p>
+      <w:pPr>
+        <w:ind w:left="4248" w:firstLine="708"/>
+      </w:pPr>
+      <w:r>
+        <w:rPr>
+          <w:rFonts w:asciiTheme="majorHAnsi" w:hAnsiTheme="majorHAnsi"/>
+          <w:sz w:val="48"/>
+          <w:szCs w:val="48"/>
+          <w:lang w:val="en-US"/>
+        </w:rPr>
+        <w:t xml:space="preserve"> Summer Task Flow Organizer</w:t>
+      </w:r>
+    </w:p>
     <w:sectPr>
-      <w:headerReference w:type="even" r:id="rId7"/>
-      <w:headerReference w:type="default" r:id="rId8"/>
-      <w:footerReference w:type="even" r:id="rId9"/>
-      <w:footerReference w:type="default" r:id="rId10"/>
-      <w:headerReference w:type="first" r:id="rId11"/>
-      <w:footerReference w:type="first" r:id="rId12"/>
+      <w:headerReference w:type="default" r:id="rId7"/>
+      <w:footerReference w:type="default" r:id="rId8"/>
       <w:pgSz w:w="16838" w:h="11906" w:orient="landscape"/>
       <w:pgMar w:top="720" w:right="720" w:bottom="720" w:left="720" w:header="708" w:footer="708" w:gutter="0"/>
       <w:cols w:space="708"/>
@@ -1726,16 +2626,6 @@
   <w:p>
     <w:pPr>
       <w:pStyle w:val="Footer"/>
-    </w:pPr>
-  </w:p>
-</w:ftr>
-</file>
-
-<file path=word/footer2.xml><?xml version="1.0" encoding="utf-8"?>
-<w:ftr xmlns:wpc="http://schemas.microsoft.com/office/word/2010/wordprocessingCanvas" xmlns:cx="http://schemas.microsoft.com/office/drawing/2014/chartex" xmlns:cx1="http://schemas.microsoft.com/office/drawing/2015/9/8/chartex" xmlns:cx2="http://schemas.microsoft.com/office/drawing/2015/10/21/chartex" xmlns:cx3="http://schemas.microsoft.com/office/drawing/2016/5/9/chartex" xmlns:cx4="http://schemas.microsoft.com/office/drawing/2016/5/10/chartex" xmlns:cx5="http://schemas.microsoft.com/office/drawing/2016/5/11/chartex" xmlns:cx6="http://schemas.microsoft.com/office/drawing/2016/5/12/chartex" xmlns:cx7="http://schemas.microsoft.com/office/drawing/2016/5/13/chartex" xmlns:cx8="http://schemas.microsoft.com/office/drawing/2016/5/14/chartex" xmlns:mc="http://schemas.openxmlformats.org/markup-compatibility/2006" xmlns:aink="http://schemas.microsoft.com/office/drawing/2016/ink" xmlns:am3d="http://schemas.microsoft.com/office/drawing/2017/model3d" xmlns:o="urn:schemas-microsoft-com:office:office" xmlns:r="http://schemas.openxmlformats.org/officeDocument/2006/relationships" xmlns:m="http://schemas.openxmlformats.org/officeDocument/2006/math" xmlns:v="urn:schemas-microsoft-com:vml" xmlns:wp14="http://schemas.microsoft.com/office/word/2010/wordprocessingDrawing" xmlns:wp="http://schemas.openxmlformats.org/drawingml/2006/wordprocessingDrawing" xmlns:w10="urn:schemas-microsoft-com:office:word" xmlns:w="http://schemas.openxmlformats.org/wordprocessingml/2006/main" xmlns:w14="http://schemas.microsoft.com/office/word/2010/wordml" xmlns:w15="http://schemas.microsoft.com/office/word/2012/wordml" xmlns:w16cex="http://schemas.microsoft.com/office/word/2018/wordml/cex" xmlns:w16cid="http://schemas.microsoft.com/office/word/2016/wordml/cid" xmlns:w16="http://schemas.microsoft.com/office/word/2018/wordml" xmlns:w16sdtdh="http://schemas.microsoft.com/office/word/2020/wordml/sdtdatahash" xmlns:w16se="http://schemas.microsoft.com/office/word/2015/wordml/symex" xmlns:wpg="http://schemas.microsoft.com/office/word/2010/wordprocessingGroup" xmlns:wpi="http://schemas.microsoft.com/office/word/2010/wordprocessingInk" xmlns:wne="http://schemas.microsoft.com/office/word/2006/wordml" xmlns:wps="http://schemas.microsoft.com/office/word/2010/wordprocessingShape" mc:Ignorable="w14 w15 w16se w16cid w16 w16cex w16sdtdh wp14">
-  <w:p>
-    <w:pPr>
-      <w:pStyle w:val="Footer"/>
       <w:jc w:val="center"/>
       <w:rPr>
         <w:lang w:val="en-US"/>
@@ -1753,16 +2643,6 @@
       </w:rPr>
       <w:t>Yassine)</w:t>
     </w:r>
-  </w:p>
-</w:ftr>
-</file>
-
-<file path=word/footer3.xml><?xml version="1.0" encoding="utf-8"?>
-<w:ftr xmlns:wpc="http://schemas.microsoft.com/office/word/2010/wordprocessingCanvas" xmlns:cx="http://schemas.microsoft.com/office/drawing/2014/chartex" xmlns:cx1="http://schemas.microsoft.com/office/drawing/2015/9/8/chartex" xmlns:cx2="http://schemas.microsoft.com/office/drawing/2015/10/21/chartex" xmlns:cx3="http://schemas.microsoft.com/office/drawing/2016/5/9/chartex" xmlns:cx4="http://schemas.microsoft.com/office/drawing/2016/5/10/chartex" xmlns:cx5="http://schemas.microsoft.com/office/drawing/2016/5/11/chartex" xmlns:cx6="http://schemas.microsoft.com/office/drawing/2016/5/12/chartex" xmlns:cx7="http://schemas.microsoft.com/office/drawing/2016/5/13/chartex" xmlns:cx8="http://schemas.microsoft.com/office/drawing/2016/5/14/chartex" xmlns:mc="http://schemas.openxmlformats.org/markup-compatibility/2006" xmlns:aink="http://schemas.microsoft.com/office/drawing/2016/ink" xmlns:am3d="http://schemas.microsoft.com/office/drawing/2017/model3d" xmlns:o="urn:schemas-microsoft-com:office:office" xmlns:r="http://schemas.openxmlformats.org/officeDocument/2006/relationships" xmlns:m="http://schemas.openxmlformats.org/officeDocument/2006/math" xmlns:v="urn:schemas-microsoft-com:vml" xmlns:wp14="http://schemas.microsoft.com/office/word/2010/wordprocessingDrawing" xmlns:wp="http://schemas.openxmlformats.org/drawingml/2006/wordprocessingDrawing" xmlns:w10="urn:schemas-microsoft-com:office:word" xmlns:w="http://schemas.openxmlformats.org/wordprocessingml/2006/main" xmlns:w14="http://schemas.microsoft.com/office/word/2010/wordml" xmlns:w15="http://schemas.microsoft.com/office/word/2012/wordml" xmlns:w16cex="http://schemas.microsoft.com/office/word/2018/wordml/cex" xmlns:w16cid="http://schemas.microsoft.com/office/word/2016/wordml/cid" xmlns:w16="http://schemas.microsoft.com/office/word/2018/wordml" xmlns:w16sdtdh="http://schemas.microsoft.com/office/word/2020/wordml/sdtdatahash" xmlns:w16se="http://schemas.microsoft.com/office/word/2015/wordml/symex" xmlns:wpg="http://schemas.microsoft.com/office/word/2010/wordprocessingGroup" xmlns:wpi="http://schemas.microsoft.com/office/word/2010/wordprocessingInk" xmlns:wne="http://schemas.microsoft.com/office/word/2006/wordml" xmlns:wps="http://schemas.microsoft.com/office/word/2010/wordprocessingShape" mc:Ignorable="w14 w15 w16se w16cid w16 w16cex w16sdtdh wp14">
-  <w:p>
-    <w:pPr>
-      <w:pStyle w:val="Footer"/>
-    </w:pPr>
   </w:p>
 </w:ftr>
 </file>
@@ -1793,16 +2673,6 @@
 </file>
 
 <file path=word/header1.xml><?xml version="1.0" encoding="utf-8"?>
-<w:hdr xmlns:wpc="http://schemas.microsoft.com/office/word/2010/wordprocessingCanvas" xmlns:cx="http://schemas.microsoft.com/office/drawing/2014/chartex" xmlns:cx1="http://schemas.microsoft.com/office/drawing/2015/9/8/chartex" xmlns:cx2="http://schemas.microsoft.com/office/drawing/2015/10/21/chartex" xmlns:cx3="http://schemas.microsoft.com/office/drawing/2016/5/9/chartex" xmlns:cx4="http://schemas.microsoft.com/office/drawing/2016/5/10/chartex" xmlns:cx5="http://schemas.microsoft.com/office/drawing/2016/5/11/chartex" xmlns:cx6="http://schemas.microsoft.com/office/drawing/2016/5/12/chartex" xmlns:cx7="http://schemas.microsoft.com/office/drawing/2016/5/13/chartex" xmlns:cx8="http://schemas.microsoft.com/office/drawing/2016/5/14/chartex" xmlns:mc="http://schemas.openxmlformats.org/markup-compatibility/2006" xmlns:aink="http://schemas.microsoft.com/office/drawing/2016/ink" xmlns:am3d="http://schemas.microsoft.com/office/drawing/2017/model3d" xmlns:o="urn:schemas-microsoft-com:office:office" xmlns:r="http://schemas.openxmlformats.org/officeDocument/2006/relationships" xmlns:m="http://schemas.openxmlformats.org/officeDocument/2006/math" xmlns:v="urn:schemas-microsoft-com:vml" xmlns:wp14="http://schemas.microsoft.com/office/word/2010/wordprocessingDrawing" xmlns:wp="http://schemas.openxmlformats.org/drawingml/2006/wordprocessingDrawing" xmlns:w10="urn:schemas-microsoft-com:office:word" xmlns:w="http://schemas.openxmlformats.org/wordprocessingml/2006/main" xmlns:w14="http://schemas.microsoft.com/office/word/2010/wordml" xmlns:w15="http://schemas.microsoft.com/office/word/2012/wordml" xmlns:w16cex="http://schemas.microsoft.com/office/word/2018/wordml/cex" xmlns:w16cid="http://schemas.microsoft.com/office/word/2016/wordml/cid" xmlns:w16="http://schemas.microsoft.com/office/word/2018/wordml" xmlns:w16sdtdh="http://schemas.microsoft.com/office/word/2020/wordml/sdtdatahash" xmlns:w16se="http://schemas.microsoft.com/office/word/2015/wordml/symex" xmlns:wpg="http://schemas.microsoft.com/office/word/2010/wordprocessingGroup" xmlns:wpi="http://schemas.microsoft.com/office/word/2010/wordprocessingInk" xmlns:wne="http://schemas.microsoft.com/office/word/2006/wordml" xmlns:wps="http://schemas.microsoft.com/office/word/2010/wordprocessingShape" mc:Ignorable="w14 w15 w16se w16cid w16 w16cex w16sdtdh wp14">
-  <w:p>
-    <w:pPr>
-      <w:pStyle w:val="Header"/>
-    </w:pPr>
-  </w:p>
-</w:hdr>
-</file>
-
-<file path=word/header2.xml><?xml version="1.0" encoding="utf-8"?>
 <w:hdr xmlns:wpc="http://schemas.microsoft.com/office/word/2010/wordprocessingCanvas" xmlns:cx="http://schemas.microsoft.com/office/drawing/2014/chartex" xmlns:cx1="http://schemas.microsoft.com/office/drawing/2015/9/8/chartex" xmlns:cx2="http://schemas.microsoft.com/office/drawing/2015/10/21/chartex" xmlns:cx3="http://schemas.microsoft.com/office/drawing/2016/5/9/chartex" xmlns:cx4="http://schemas.microsoft.com/office/drawing/2016/5/10/chartex" xmlns:cx5="http://schemas.microsoft.com/office/drawing/2016/5/11/chartex" xmlns:cx6="http://schemas.microsoft.com/office/drawing/2016/5/12/chartex" xmlns:cx7="http://schemas.microsoft.com/office/drawing/2016/5/13/chartex" xmlns:cx8="http://schemas.microsoft.com/office/drawing/2016/5/14/chartex" xmlns:mc="http://schemas.openxmlformats.org/markup-compatibility/2006" xmlns:aink="http://schemas.microsoft.com/office/drawing/2016/ink" xmlns:am3d="http://schemas.microsoft.com/office/drawing/2017/model3d" xmlns:o="urn:schemas-microsoft-com:office:office" xmlns:r="http://schemas.openxmlformats.org/officeDocument/2006/relationships" xmlns:m="http://schemas.openxmlformats.org/officeDocument/2006/math" xmlns:v="urn:schemas-microsoft-com:vml" xmlns:wp14="http://schemas.microsoft.com/office/word/2010/wordprocessingDrawing" xmlns:wp="http://schemas.openxmlformats.org/drawingml/2006/wordprocessingDrawing" xmlns:w10="urn:schemas-microsoft-com:office:word" xmlns:w="http://schemas.openxmlformats.org/wordprocessingml/2006/main" xmlns:w14="http://schemas.microsoft.com/office/word/2010/wordml" xmlns:w15="http://schemas.microsoft.com/office/word/2012/wordml" xmlns:w16cex="http://schemas.microsoft.com/office/word/2018/wordml/cex" xmlns:w16cid="http://schemas.microsoft.com/office/word/2016/wordml/cid" xmlns:w16="http://schemas.microsoft.com/office/word/2018/wordml" xmlns:w16sdtdh="http://schemas.microsoft.com/office/word/2020/wordml/sdtdatahash" xmlns:w16se="http://schemas.microsoft.com/office/word/2015/wordml/symex" xmlns:wpg="http://schemas.microsoft.com/office/word/2010/wordprocessingGroup" xmlns:wpi="http://schemas.microsoft.com/office/word/2010/wordprocessingInk" xmlns:wne="http://schemas.microsoft.com/office/word/2006/wordml" xmlns:wps="http://schemas.microsoft.com/office/word/2010/wordprocessingShape" mc:Ignorable="w14 w15 w16se w16cid w16 w16cex w16sdtdh wp14">
   <w:p>
     <w:pPr>
@@ -1842,16 +2712,15 @@
       </w:rPr>
       <w:t>Week n°</w:t>
     </w:r>
-  </w:p>
-</w:hdr>
-</file>
-
-<file path=word/header3.xml><?xml version="1.0" encoding="utf-8"?>
-<w:hdr xmlns:wpc="http://schemas.microsoft.com/office/word/2010/wordprocessingCanvas" xmlns:cx="http://schemas.microsoft.com/office/drawing/2014/chartex" xmlns:cx1="http://schemas.microsoft.com/office/drawing/2015/9/8/chartex" xmlns:cx2="http://schemas.microsoft.com/office/drawing/2015/10/21/chartex" xmlns:cx3="http://schemas.microsoft.com/office/drawing/2016/5/9/chartex" xmlns:cx4="http://schemas.microsoft.com/office/drawing/2016/5/10/chartex" xmlns:cx5="http://schemas.microsoft.com/office/drawing/2016/5/11/chartex" xmlns:cx6="http://schemas.microsoft.com/office/drawing/2016/5/12/chartex" xmlns:cx7="http://schemas.microsoft.com/office/drawing/2016/5/13/chartex" xmlns:cx8="http://schemas.microsoft.com/office/drawing/2016/5/14/chartex" xmlns:mc="http://schemas.openxmlformats.org/markup-compatibility/2006" xmlns:aink="http://schemas.microsoft.com/office/drawing/2016/ink" xmlns:am3d="http://schemas.microsoft.com/office/drawing/2017/model3d" xmlns:o="urn:schemas-microsoft-com:office:office" xmlns:r="http://schemas.openxmlformats.org/officeDocument/2006/relationships" xmlns:m="http://schemas.openxmlformats.org/officeDocument/2006/math" xmlns:v="urn:schemas-microsoft-com:vml" xmlns:wp14="http://schemas.microsoft.com/office/word/2010/wordprocessingDrawing" xmlns:wp="http://schemas.openxmlformats.org/drawingml/2006/wordprocessingDrawing" xmlns:w10="urn:schemas-microsoft-com:office:word" xmlns:w="http://schemas.openxmlformats.org/wordprocessingml/2006/main" xmlns:w14="http://schemas.microsoft.com/office/word/2010/wordml" xmlns:w15="http://schemas.microsoft.com/office/word/2012/wordml" xmlns:w16cex="http://schemas.microsoft.com/office/word/2018/wordml/cex" xmlns:w16cid="http://schemas.microsoft.com/office/word/2016/wordml/cid" xmlns:w16="http://schemas.microsoft.com/office/word/2018/wordml" xmlns:w16sdtdh="http://schemas.microsoft.com/office/word/2020/wordml/sdtdatahash" xmlns:w16se="http://schemas.microsoft.com/office/word/2015/wordml/symex" xmlns:wpg="http://schemas.microsoft.com/office/word/2010/wordprocessingGroup" xmlns:wpi="http://schemas.microsoft.com/office/word/2010/wordprocessingInk" xmlns:wne="http://schemas.microsoft.com/office/word/2006/wordml" xmlns:wps="http://schemas.microsoft.com/office/word/2010/wordprocessingShape" mc:Ignorable="w14 w15 w16se w16cid w16 w16cex w16sdtdh wp14">
-  <w:p>
-    <w:pPr>
-      <w:pStyle w:val="Header"/>
-    </w:pPr>
+    <w:r>
+      <w:rPr>
+        <w:rFonts w:asciiTheme="majorHAnsi" w:hAnsiTheme="majorHAnsi"/>
+        <w:sz w:val="24"/>
+        <w:szCs w:val="24"/>
+        <w:lang w:val="en-US"/>
+      </w:rPr>
+      <w:t>1</w:t>
+    </w:r>
   </w:p>
 </w:hdr>
 </file>
@@ -2254,7 +3123,7 @@
   <w:style w:type="paragraph" w:default="1" w:styleId="Normal">
     <w:name w:val="Normal"/>
     <w:qFormat/>
-    <w:rsid w:val="009C4B5B"/>
+    <w:rsid w:val="00AD68DC"/>
   </w:style>
   <w:style w:type="character" w:default="1" w:styleId="DefaultParagraphFont">
     <w:name w:val="Default Paragraph Font"/>

</xml_diff>